<commit_message>
SW dokument und Zeiterfassung öams
</commit_message>
<xml_diff>
--- a/Qualitätssicherung (u. a. Tests)/System-Testdokumentation.docx
+++ b/Qualitätssicherung (u. a. Tests)/System-Testdokumentation.docx
@@ -82,16 +82,29 @@
         <w:t>[Dokumentstruktur basiert auf RUP „Dokument Test Evaluation Summary“]</w:t>
       </w:r>
     </w:p>
-    <w:p/>
+    <w:p>
+      <w:pPr>
+        <w:jc w:val="center"/>
+      </w:pPr>
+    </w:p>
+    <w:p>
+      <w:pPr>
+        <w:jc w:val="center"/>
+      </w:pPr>
+    </w:p>
+    <w:p>
+      <w:pPr>
+        <w:spacing w:line="240" w:lineRule="auto"/>
+      </w:pPr>
+      <w:r>
+        <w:br w:type="page"/>
+      </w:r>
+    </w:p>
     <w:p>
       <w:pPr>
         <w:pStyle w:val="berschrift1"/>
-        <w:spacing w:before="0" w:after="0"/>
-      </w:pPr>
-      <w:r>
-        <w:br w:type="page"/>
-      </w:r>
-      <w:bookmarkStart w:id="0" w:name="_Toc449603931"/>
+      </w:pPr>
+      <w:bookmarkStart w:id="0" w:name="_Toc450500678"/>
       <w:r>
         <w:lastRenderedPageBreak/>
         <w:t>Dokumentinformationen</w:t>
@@ -102,7 +115,7 @@
       <w:pPr>
         <w:pStyle w:val="berschrift2"/>
       </w:pPr>
-      <w:bookmarkStart w:id="1" w:name="_Toc449603932"/>
+      <w:bookmarkStart w:id="1" w:name="_Toc450500679"/>
       <w:r>
         <w:t>Änderungsgeschichte</w:t>
       </w:r>
@@ -318,7 +331,7 @@
       <w:pPr>
         <w:pStyle w:val="berschrift2"/>
       </w:pPr>
-      <w:bookmarkStart w:id="2" w:name="_Toc449603933"/>
+      <w:bookmarkStart w:id="2" w:name="_Toc450500680"/>
       <w:r>
         <w:t>Inhalt</w:t>
       </w:r>
@@ -332,7 +345,7 @@
           <w:tab w:val="right" w:leader="dot" w:pos="9337"/>
         </w:tabs>
         <w:rPr>
-          <w:rFonts w:asciiTheme="minorHAnsi" w:eastAsiaTheme="minorEastAsia" w:hAnsiTheme="minorHAnsi"/>
+          <w:rFonts w:asciiTheme="minorHAnsi" w:eastAsiaTheme="minorEastAsia" w:hAnsiTheme="minorHAnsi" w:cstheme="minorBidi"/>
           <w:noProof/>
           <w:sz w:val="22"/>
           <w:szCs w:val="22"/>
@@ -348,7 +361,7 @@
       <w:r>
         <w:fldChar w:fldCharType="separate"/>
       </w:r>
-      <w:hyperlink w:anchor="_Toc449603931" w:history="1">
+      <w:hyperlink w:anchor="_Toc450500678" w:history="1">
         <w:r>
           <w:rPr>
             <w:rStyle w:val="Hyperlink"/>
@@ -358,7 +371,7 @@
         </w:r>
         <w:r>
           <w:rPr>
-            <w:rFonts w:asciiTheme="minorHAnsi" w:eastAsiaTheme="minorEastAsia" w:hAnsiTheme="minorHAnsi"/>
+            <w:rFonts w:asciiTheme="minorHAnsi" w:eastAsiaTheme="minorEastAsia" w:hAnsiTheme="minorHAnsi" w:cstheme="minorBidi"/>
             <w:noProof/>
             <w:sz w:val="22"/>
             <w:szCs w:val="22"/>
@@ -392,7 +405,7 @@
             <w:noProof/>
             <w:webHidden/>
           </w:rPr>
-          <w:instrText xml:space="preserve"> PAGEREF _Toc449603931 \h </w:instrText>
+          <w:instrText xml:space="preserve"> PAGEREF _Toc450500678 \h </w:instrText>
         </w:r>
         <w:r>
           <w:rPr>
@@ -431,14 +444,14 @@
           <w:tab w:val="right" w:leader="dot" w:pos="9337"/>
         </w:tabs>
         <w:rPr>
-          <w:rFonts w:asciiTheme="minorHAnsi" w:eastAsiaTheme="minorEastAsia" w:hAnsiTheme="minorHAnsi"/>
+          <w:rFonts w:asciiTheme="minorHAnsi" w:eastAsiaTheme="minorEastAsia" w:hAnsiTheme="minorHAnsi" w:cstheme="minorBidi"/>
           <w:noProof/>
           <w:sz w:val="22"/>
           <w:szCs w:val="22"/>
           <w:lang w:eastAsia="de-DE"/>
         </w:rPr>
       </w:pPr>
-      <w:hyperlink w:anchor="_Toc449603932" w:history="1">
+      <w:hyperlink w:anchor="_Toc450500679" w:history="1">
         <w:r>
           <w:rPr>
             <w:rStyle w:val="Hyperlink"/>
@@ -448,7 +461,7 @@
         </w:r>
         <w:r>
           <w:rPr>
-            <w:rFonts w:asciiTheme="minorHAnsi" w:eastAsiaTheme="minorEastAsia" w:hAnsiTheme="minorHAnsi"/>
+            <w:rFonts w:asciiTheme="minorHAnsi" w:eastAsiaTheme="minorEastAsia" w:hAnsiTheme="minorHAnsi" w:cstheme="minorBidi"/>
             <w:noProof/>
             <w:sz w:val="22"/>
             <w:szCs w:val="22"/>
@@ -482,7 +495,7 @@
             <w:noProof/>
             <w:webHidden/>
           </w:rPr>
-          <w:instrText xml:space="preserve"> PAGEREF _Toc449603932 \h </w:instrText>
+          <w:instrText xml:space="preserve"> PAGEREF _Toc450500679 \h </w:instrText>
         </w:r>
         <w:r>
           <w:rPr>
@@ -521,14 +534,14 @@
           <w:tab w:val="right" w:leader="dot" w:pos="9337"/>
         </w:tabs>
         <w:rPr>
-          <w:rFonts w:asciiTheme="minorHAnsi" w:eastAsiaTheme="minorEastAsia" w:hAnsiTheme="minorHAnsi"/>
+          <w:rFonts w:asciiTheme="minorHAnsi" w:eastAsiaTheme="minorEastAsia" w:hAnsiTheme="minorHAnsi" w:cstheme="minorBidi"/>
           <w:noProof/>
           <w:sz w:val="22"/>
           <w:szCs w:val="22"/>
           <w:lang w:eastAsia="de-DE"/>
         </w:rPr>
       </w:pPr>
-      <w:hyperlink w:anchor="_Toc449603933" w:history="1">
+      <w:hyperlink w:anchor="_Toc450500680" w:history="1">
         <w:r>
           <w:rPr>
             <w:rStyle w:val="Hyperlink"/>
@@ -538,7 +551,7 @@
         </w:r>
         <w:r>
           <w:rPr>
-            <w:rFonts w:asciiTheme="minorHAnsi" w:eastAsiaTheme="minorEastAsia" w:hAnsiTheme="minorHAnsi"/>
+            <w:rFonts w:asciiTheme="minorHAnsi" w:eastAsiaTheme="minorEastAsia" w:hAnsiTheme="minorHAnsi" w:cstheme="minorBidi"/>
             <w:noProof/>
             <w:sz w:val="22"/>
             <w:szCs w:val="22"/>
@@ -572,7 +585,7 @@
             <w:noProof/>
             <w:webHidden/>
           </w:rPr>
-          <w:instrText xml:space="preserve"> PAGEREF _Toc449603933 \h </w:instrText>
+          <w:instrText xml:space="preserve"> PAGEREF _Toc450500680 \h </w:instrText>
         </w:r>
         <w:r>
           <w:rPr>
@@ -611,14 +624,14 @@
           <w:tab w:val="right" w:leader="dot" w:pos="9337"/>
         </w:tabs>
         <w:rPr>
-          <w:rFonts w:asciiTheme="minorHAnsi" w:eastAsiaTheme="minorEastAsia" w:hAnsiTheme="minorHAnsi"/>
+          <w:rFonts w:asciiTheme="minorHAnsi" w:eastAsiaTheme="minorEastAsia" w:hAnsiTheme="minorHAnsi" w:cstheme="minorBidi"/>
           <w:noProof/>
           <w:sz w:val="22"/>
           <w:szCs w:val="22"/>
           <w:lang w:eastAsia="de-DE"/>
         </w:rPr>
       </w:pPr>
-      <w:hyperlink w:anchor="_Toc449603934" w:history="1">
+      <w:hyperlink w:anchor="_Toc450500681" w:history="1">
         <w:r>
           <w:rPr>
             <w:rStyle w:val="Hyperlink"/>
@@ -628,7 +641,7 @@
         </w:r>
         <w:r>
           <w:rPr>
-            <w:rFonts w:asciiTheme="minorHAnsi" w:eastAsiaTheme="minorEastAsia" w:hAnsiTheme="minorHAnsi"/>
+            <w:rFonts w:asciiTheme="minorHAnsi" w:eastAsiaTheme="minorEastAsia" w:hAnsiTheme="minorHAnsi" w:cstheme="minorBidi"/>
             <w:noProof/>
             <w:sz w:val="22"/>
             <w:szCs w:val="22"/>
@@ -662,7 +675,7 @@
             <w:noProof/>
             <w:webHidden/>
           </w:rPr>
-          <w:instrText xml:space="preserve"> PAGEREF _Toc449603934 \h </w:instrText>
+          <w:instrText xml:space="preserve"> PAGEREF _Toc450500681 \h </w:instrText>
         </w:r>
         <w:r>
           <w:rPr>
@@ -701,14 +714,14 @@
           <w:tab w:val="right" w:leader="dot" w:pos="9337"/>
         </w:tabs>
         <w:rPr>
-          <w:rFonts w:asciiTheme="minorHAnsi" w:eastAsiaTheme="minorEastAsia" w:hAnsiTheme="minorHAnsi"/>
+          <w:rFonts w:asciiTheme="minorHAnsi" w:eastAsiaTheme="minorEastAsia" w:hAnsiTheme="minorHAnsi" w:cstheme="minorBidi"/>
           <w:noProof/>
           <w:sz w:val="22"/>
           <w:szCs w:val="22"/>
           <w:lang w:eastAsia="de-DE"/>
         </w:rPr>
       </w:pPr>
-      <w:hyperlink w:anchor="_Toc449603935" w:history="1">
+      <w:hyperlink w:anchor="_Toc450500682" w:history="1">
         <w:r>
           <w:rPr>
             <w:rStyle w:val="Hyperlink"/>
@@ -718,7 +731,7 @@
         </w:r>
         <w:r>
           <w:rPr>
-            <w:rFonts w:asciiTheme="minorHAnsi" w:eastAsiaTheme="minorEastAsia" w:hAnsiTheme="minorHAnsi"/>
+            <w:rFonts w:asciiTheme="minorHAnsi" w:eastAsiaTheme="minorEastAsia" w:hAnsiTheme="minorHAnsi" w:cstheme="minorBidi"/>
             <w:noProof/>
             <w:sz w:val="22"/>
             <w:szCs w:val="22"/>
@@ -752,7 +765,7 @@
             <w:noProof/>
             <w:webHidden/>
           </w:rPr>
-          <w:instrText xml:space="preserve"> PAGEREF _Toc449603935 \h </w:instrText>
+          <w:instrText xml:space="preserve"> PAGEREF _Toc450500682 \h </w:instrText>
         </w:r>
         <w:r>
           <w:rPr>
@@ -791,14 +804,14 @@
           <w:tab w:val="right" w:leader="dot" w:pos="9337"/>
         </w:tabs>
         <w:rPr>
-          <w:rFonts w:asciiTheme="minorHAnsi" w:eastAsiaTheme="minorEastAsia" w:hAnsiTheme="minorHAnsi"/>
+          <w:rFonts w:asciiTheme="minorHAnsi" w:eastAsiaTheme="minorEastAsia" w:hAnsiTheme="minorHAnsi" w:cstheme="minorBidi"/>
           <w:noProof/>
           <w:sz w:val="22"/>
           <w:szCs w:val="22"/>
           <w:lang w:eastAsia="de-DE"/>
         </w:rPr>
       </w:pPr>
-      <w:hyperlink w:anchor="_Toc449603936" w:history="1">
+      <w:hyperlink w:anchor="_Toc450500683" w:history="1">
         <w:r>
           <w:rPr>
             <w:rStyle w:val="Hyperlink"/>
@@ -808,7 +821,7 @@
         </w:r>
         <w:r>
           <w:rPr>
-            <w:rFonts w:asciiTheme="minorHAnsi" w:eastAsiaTheme="minorEastAsia" w:hAnsiTheme="minorHAnsi"/>
+            <w:rFonts w:asciiTheme="minorHAnsi" w:eastAsiaTheme="minorEastAsia" w:hAnsiTheme="minorHAnsi" w:cstheme="minorBidi"/>
             <w:noProof/>
             <w:sz w:val="22"/>
             <w:szCs w:val="22"/>
@@ -842,7 +855,7 @@
             <w:noProof/>
             <w:webHidden/>
           </w:rPr>
-          <w:instrText xml:space="preserve"> PAGEREF _Toc449603936 \h </w:instrText>
+          <w:instrText xml:space="preserve"> PAGEREF _Toc450500683 \h </w:instrText>
         </w:r>
         <w:r>
           <w:rPr>
@@ -881,14 +894,14 @@
           <w:tab w:val="right" w:leader="dot" w:pos="9337"/>
         </w:tabs>
         <w:rPr>
-          <w:rFonts w:asciiTheme="minorHAnsi" w:eastAsiaTheme="minorEastAsia" w:hAnsiTheme="minorHAnsi"/>
+          <w:rFonts w:asciiTheme="minorHAnsi" w:eastAsiaTheme="minorEastAsia" w:hAnsiTheme="minorHAnsi" w:cstheme="minorBidi"/>
           <w:noProof/>
           <w:sz w:val="22"/>
           <w:szCs w:val="22"/>
           <w:lang w:eastAsia="de-DE"/>
         </w:rPr>
       </w:pPr>
-      <w:hyperlink w:anchor="_Toc449603937" w:history="1">
+      <w:hyperlink w:anchor="_Toc450500684" w:history="1">
         <w:r>
           <w:rPr>
             <w:rStyle w:val="Hyperlink"/>
@@ -898,7 +911,7 @@
         </w:r>
         <w:r>
           <w:rPr>
-            <w:rFonts w:asciiTheme="minorHAnsi" w:eastAsiaTheme="minorEastAsia" w:hAnsiTheme="minorHAnsi"/>
+            <w:rFonts w:asciiTheme="minorHAnsi" w:eastAsiaTheme="minorEastAsia" w:hAnsiTheme="minorHAnsi" w:cstheme="minorBidi"/>
             <w:noProof/>
             <w:sz w:val="22"/>
             <w:szCs w:val="22"/>
@@ -932,7 +945,7 @@
             <w:noProof/>
             <w:webHidden/>
           </w:rPr>
-          <w:instrText xml:space="preserve"> PAGEREF _Toc449603937 \h </w:instrText>
+          <w:instrText xml:space="preserve"> PAGEREF _Toc450500684 \h </w:instrText>
         </w:r>
         <w:r>
           <w:rPr>
@@ -971,14 +984,14 @@
           <w:tab w:val="right" w:leader="dot" w:pos="9337"/>
         </w:tabs>
         <w:rPr>
-          <w:rFonts w:asciiTheme="minorHAnsi" w:eastAsiaTheme="minorEastAsia" w:hAnsiTheme="minorHAnsi"/>
+          <w:rFonts w:asciiTheme="minorHAnsi" w:eastAsiaTheme="minorEastAsia" w:hAnsiTheme="minorHAnsi" w:cstheme="minorBidi"/>
           <w:noProof/>
           <w:sz w:val="22"/>
           <w:szCs w:val="22"/>
           <w:lang w:eastAsia="de-DE"/>
         </w:rPr>
       </w:pPr>
-      <w:hyperlink w:anchor="_Toc449603938" w:history="1">
+      <w:hyperlink w:anchor="_Toc450500685" w:history="1">
         <w:r>
           <w:rPr>
             <w:rStyle w:val="Hyperlink"/>
@@ -988,7 +1001,7 @@
         </w:r>
         <w:r>
           <w:rPr>
-            <w:rFonts w:asciiTheme="minorHAnsi" w:eastAsiaTheme="minorEastAsia" w:hAnsiTheme="minorHAnsi"/>
+            <w:rFonts w:asciiTheme="minorHAnsi" w:eastAsiaTheme="minorEastAsia" w:hAnsiTheme="minorHAnsi" w:cstheme="minorBidi"/>
             <w:noProof/>
             <w:sz w:val="22"/>
             <w:szCs w:val="22"/>
@@ -1022,7 +1035,7 @@
             <w:noProof/>
             <w:webHidden/>
           </w:rPr>
-          <w:instrText xml:space="preserve"> PAGEREF _Toc449603938 \h </w:instrText>
+          <w:instrText xml:space="preserve"> PAGEREF _Toc450500685 \h </w:instrText>
         </w:r>
         <w:r>
           <w:rPr>
@@ -1061,14 +1074,14 @@
           <w:tab w:val="right" w:leader="dot" w:pos="9337"/>
         </w:tabs>
         <w:rPr>
-          <w:rFonts w:asciiTheme="minorHAnsi" w:eastAsiaTheme="minorEastAsia" w:hAnsiTheme="minorHAnsi"/>
+          <w:rFonts w:asciiTheme="minorHAnsi" w:eastAsiaTheme="minorEastAsia" w:hAnsiTheme="minorHAnsi" w:cstheme="minorBidi"/>
           <w:noProof/>
           <w:sz w:val="22"/>
           <w:szCs w:val="22"/>
           <w:lang w:eastAsia="de-DE"/>
         </w:rPr>
       </w:pPr>
-      <w:hyperlink w:anchor="_Toc449603939" w:history="1">
+      <w:hyperlink w:anchor="_Toc450500686" w:history="1">
         <w:r>
           <w:rPr>
             <w:rStyle w:val="Hyperlink"/>
@@ -1078,7 +1091,7 @@
         </w:r>
         <w:r>
           <w:rPr>
-            <w:rFonts w:asciiTheme="minorHAnsi" w:eastAsiaTheme="minorEastAsia" w:hAnsiTheme="minorHAnsi"/>
+            <w:rFonts w:asciiTheme="minorHAnsi" w:eastAsiaTheme="minorEastAsia" w:hAnsiTheme="minorHAnsi" w:cstheme="minorBidi"/>
             <w:noProof/>
             <w:sz w:val="22"/>
             <w:szCs w:val="22"/>
@@ -1112,7 +1125,7 @@
             <w:noProof/>
             <w:webHidden/>
           </w:rPr>
-          <w:instrText xml:space="preserve"> PAGEREF _Toc449603939 \h </w:instrText>
+          <w:instrText xml:space="preserve"> PAGEREF _Toc450500686 \h </w:instrText>
         </w:r>
         <w:r>
           <w:rPr>
@@ -1151,14 +1164,14 @@
           <w:tab w:val="right" w:leader="dot" w:pos="9337"/>
         </w:tabs>
         <w:rPr>
-          <w:rFonts w:asciiTheme="minorHAnsi" w:eastAsiaTheme="minorEastAsia" w:hAnsiTheme="minorHAnsi"/>
+          <w:rFonts w:asciiTheme="minorHAnsi" w:eastAsiaTheme="minorEastAsia" w:hAnsiTheme="minorHAnsi" w:cstheme="minorBidi"/>
           <w:noProof/>
           <w:sz w:val="22"/>
           <w:szCs w:val="22"/>
           <w:lang w:eastAsia="de-DE"/>
         </w:rPr>
       </w:pPr>
-      <w:hyperlink w:anchor="_Toc449603940" w:history="1">
+      <w:hyperlink w:anchor="_Toc450500687" w:history="1">
         <w:r>
           <w:rPr>
             <w:rStyle w:val="Hyperlink"/>
@@ -1168,7 +1181,7 @@
         </w:r>
         <w:r>
           <w:rPr>
-            <w:rFonts w:asciiTheme="minorHAnsi" w:eastAsiaTheme="minorEastAsia" w:hAnsiTheme="minorHAnsi"/>
+            <w:rFonts w:asciiTheme="minorHAnsi" w:eastAsiaTheme="minorEastAsia" w:hAnsiTheme="minorHAnsi" w:cstheme="minorBidi"/>
             <w:noProof/>
             <w:sz w:val="22"/>
             <w:szCs w:val="22"/>
@@ -1202,7 +1215,7 @@
             <w:noProof/>
             <w:webHidden/>
           </w:rPr>
-          <w:instrText xml:space="preserve"> PAGEREF _Toc449603940 \h </w:instrText>
+          <w:instrText xml:space="preserve"> PAGEREF _Toc450500687 \h </w:instrText>
         </w:r>
         <w:r>
           <w:rPr>
@@ -1241,14 +1254,14 @@
           <w:tab w:val="right" w:leader="dot" w:pos="9337"/>
         </w:tabs>
         <w:rPr>
-          <w:rFonts w:asciiTheme="minorHAnsi" w:eastAsiaTheme="minorEastAsia" w:hAnsiTheme="minorHAnsi"/>
+          <w:rFonts w:asciiTheme="minorHAnsi" w:eastAsiaTheme="minorEastAsia" w:hAnsiTheme="minorHAnsi" w:cstheme="minorBidi"/>
           <w:noProof/>
           <w:sz w:val="22"/>
           <w:szCs w:val="22"/>
           <w:lang w:eastAsia="de-DE"/>
         </w:rPr>
       </w:pPr>
-      <w:hyperlink w:anchor="_Toc449603941" w:history="1">
+      <w:hyperlink w:anchor="_Toc450500688" w:history="1">
         <w:r>
           <w:rPr>
             <w:rStyle w:val="Hyperlink"/>
@@ -1258,7 +1271,7 @@
         </w:r>
         <w:r>
           <w:rPr>
-            <w:rFonts w:asciiTheme="minorHAnsi" w:eastAsiaTheme="minorEastAsia" w:hAnsiTheme="minorHAnsi"/>
+            <w:rFonts w:asciiTheme="minorHAnsi" w:eastAsiaTheme="minorEastAsia" w:hAnsiTheme="minorHAnsi" w:cstheme="minorBidi"/>
             <w:noProof/>
             <w:sz w:val="22"/>
             <w:szCs w:val="22"/>
@@ -1292,7 +1305,7 @@
             <w:noProof/>
             <w:webHidden/>
           </w:rPr>
-          <w:instrText xml:space="preserve"> PAGEREF _Toc449603941 \h </w:instrText>
+          <w:instrText xml:space="preserve"> PAGEREF _Toc450500688 \h </w:instrText>
         </w:r>
         <w:r>
           <w:rPr>
@@ -1331,14 +1344,14 @@
           <w:tab w:val="right" w:leader="dot" w:pos="9337"/>
         </w:tabs>
         <w:rPr>
-          <w:rFonts w:asciiTheme="minorHAnsi" w:eastAsiaTheme="minorEastAsia" w:hAnsiTheme="minorHAnsi"/>
+          <w:rFonts w:asciiTheme="minorHAnsi" w:eastAsiaTheme="minorEastAsia" w:hAnsiTheme="minorHAnsi" w:cstheme="minorBidi"/>
           <w:noProof/>
           <w:sz w:val="22"/>
           <w:szCs w:val="22"/>
           <w:lang w:eastAsia="de-DE"/>
         </w:rPr>
       </w:pPr>
-      <w:hyperlink w:anchor="_Toc449603942" w:history="1">
+      <w:hyperlink w:anchor="_Toc450500689" w:history="1">
         <w:r>
           <w:rPr>
             <w:rStyle w:val="Hyperlink"/>
@@ -1348,7 +1361,7 @@
         </w:r>
         <w:r>
           <w:rPr>
-            <w:rFonts w:asciiTheme="minorHAnsi" w:eastAsiaTheme="minorEastAsia" w:hAnsiTheme="minorHAnsi"/>
+            <w:rFonts w:asciiTheme="minorHAnsi" w:eastAsiaTheme="minorEastAsia" w:hAnsiTheme="minorHAnsi" w:cstheme="minorBidi"/>
             <w:noProof/>
             <w:sz w:val="22"/>
             <w:szCs w:val="22"/>
@@ -1382,7 +1395,7 @@
             <w:noProof/>
             <w:webHidden/>
           </w:rPr>
-          <w:instrText xml:space="preserve"> PAGEREF _Toc449603942 \h </w:instrText>
+          <w:instrText xml:space="preserve"> PAGEREF _Toc450500689 \h </w:instrText>
         </w:r>
         <w:r>
           <w:rPr>
@@ -1421,14 +1434,14 @@
           <w:tab w:val="right" w:leader="dot" w:pos="9337"/>
         </w:tabs>
         <w:rPr>
-          <w:rFonts w:asciiTheme="minorHAnsi" w:eastAsiaTheme="minorEastAsia" w:hAnsiTheme="minorHAnsi"/>
+          <w:rFonts w:asciiTheme="minorHAnsi" w:eastAsiaTheme="minorEastAsia" w:hAnsiTheme="minorHAnsi" w:cstheme="minorBidi"/>
           <w:noProof/>
           <w:sz w:val="22"/>
           <w:szCs w:val="22"/>
           <w:lang w:eastAsia="de-DE"/>
         </w:rPr>
       </w:pPr>
-      <w:hyperlink w:anchor="_Toc449603943" w:history="1">
+      <w:hyperlink w:anchor="_Toc450500690" w:history="1">
         <w:r>
           <w:rPr>
             <w:rStyle w:val="Hyperlink"/>
@@ -1438,7 +1451,7 @@
         </w:r>
         <w:r>
           <w:rPr>
-            <w:rFonts w:asciiTheme="minorHAnsi" w:eastAsiaTheme="minorEastAsia" w:hAnsiTheme="minorHAnsi"/>
+            <w:rFonts w:asciiTheme="minorHAnsi" w:eastAsiaTheme="minorEastAsia" w:hAnsiTheme="minorHAnsi" w:cstheme="minorBidi"/>
             <w:noProof/>
             <w:sz w:val="22"/>
             <w:szCs w:val="22"/>
@@ -1472,7 +1485,7 @@
             <w:noProof/>
             <w:webHidden/>
           </w:rPr>
-          <w:instrText xml:space="preserve"> PAGEREF _Toc449603943 \h </w:instrText>
+          <w:instrText xml:space="preserve"> PAGEREF _Toc450500690 \h </w:instrText>
         </w:r>
         <w:r>
           <w:rPr>
@@ -1511,14 +1524,14 @@
           <w:tab w:val="right" w:leader="dot" w:pos="9337"/>
         </w:tabs>
         <w:rPr>
-          <w:rFonts w:asciiTheme="minorHAnsi" w:eastAsiaTheme="minorEastAsia" w:hAnsiTheme="minorHAnsi"/>
+          <w:rFonts w:asciiTheme="minorHAnsi" w:eastAsiaTheme="minorEastAsia" w:hAnsiTheme="minorHAnsi" w:cstheme="minorBidi"/>
           <w:noProof/>
           <w:sz w:val="22"/>
           <w:szCs w:val="22"/>
           <w:lang w:eastAsia="de-DE"/>
         </w:rPr>
       </w:pPr>
-      <w:hyperlink w:anchor="_Toc449603944" w:history="1">
+      <w:hyperlink w:anchor="_Toc450500691" w:history="1">
         <w:r>
           <w:rPr>
             <w:rStyle w:val="Hyperlink"/>
@@ -1528,7 +1541,7 @@
         </w:r>
         <w:r>
           <w:rPr>
-            <w:rFonts w:asciiTheme="minorHAnsi" w:eastAsiaTheme="minorEastAsia" w:hAnsiTheme="minorHAnsi"/>
+            <w:rFonts w:asciiTheme="minorHAnsi" w:eastAsiaTheme="minorEastAsia" w:hAnsiTheme="minorHAnsi" w:cstheme="minorBidi"/>
             <w:noProof/>
             <w:sz w:val="22"/>
             <w:szCs w:val="22"/>
@@ -1562,7 +1575,7 @@
             <w:noProof/>
             <w:webHidden/>
           </w:rPr>
-          <w:instrText xml:space="preserve"> PAGEREF _Toc449603944 \h </w:instrText>
+          <w:instrText xml:space="preserve"> PAGEREF _Toc450500691 \h </w:instrText>
         </w:r>
         <w:r>
           <w:rPr>
@@ -1601,14 +1614,14 @@
           <w:tab w:val="right" w:leader="dot" w:pos="9337"/>
         </w:tabs>
         <w:rPr>
-          <w:rFonts w:asciiTheme="minorHAnsi" w:eastAsiaTheme="minorEastAsia" w:hAnsiTheme="minorHAnsi"/>
+          <w:rFonts w:asciiTheme="minorHAnsi" w:eastAsiaTheme="minorEastAsia" w:hAnsiTheme="minorHAnsi" w:cstheme="minorBidi"/>
           <w:noProof/>
           <w:sz w:val="22"/>
           <w:szCs w:val="22"/>
           <w:lang w:eastAsia="de-DE"/>
         </w:rPr>
       </w:pPr>
-      <w:hyperlink w:anchor="_Toc449603945" w:history="1">
+      <w:hyperlink w:anchor="_Toc450500692" w:history="1">
         <w:r>
           <w:rPr>
             <w:rStyle w:val="Hyperlink"/>
@@ -1618,7 +1631,7 @@
         </w:r>
         <w:r>
           <w:rPr>
-            <w:rFonts w:asciiTheme="minorHAnsi" w:eastAsiaTheme="minorEastAsia" w:hAnsiTheme="minorHAnsi"/>
+            <w:rFonts w:asciiTheme="minorHAnsi" w:eastAsiaTheme="minorEastAsia" w:hAnsiTheme="minorHAnsi" w:cstheme="minorBidi"/>
             <w:noProof/>
             <w:sz w:val="22"/>
             <w:szCs w:val="22"/>
@@ -1652,7 +1665,7 @@
             <w:noProof/>
             <w:webHidden/>
           </w:rPr>
-          <w:instrText xml:space="preserve"> PAGEREF _Toc449603945 \h </w:instrText>
+          <w:instrText xml:space="preserve"> PAGEREF _Toc450500692 \h </w:instrText>
         </w:r>
         <w:r>
           <w:rPr>
@@ -1691,14 +1704,14 @@
           <w:tab w:val="right" w:leader="dot" w:pos="9337"/>
         </w:tabs>
         <w:rPr>
-          <w:rFonts w:asciiTheme="minorHAnsi" w:eastAsiaTheme="minorEastAsia" w:hAnsiTheme="minorHAnsi"/>
+          <w:rFonts w:asciiTheme="minorHAnsi" w:eastAsiaTheme="minorEastAsia" w:hAnsiTheme="minorHAnsi" w:cstheme="minorBidi"/>
           <w:noProof/>
           <w:sz w:val="22"/>
           <w:szCs w:val="22"/>
           <w:lang w:eastAsia="de-DE"/>
         </w:rPr>
       </w:pPr>
-      <w:hyperlink w:anchor="_Toc449603946" w:history="1">
+      <w:hyperlink w:anchor="_Toc450500693" w:history="1">
         <w:r>
           <w:rPr>
             <w:rStyle w:val="Hyperlink"/>
@@ -1708,7 +1721,7 @@
         </w:r>
         <w:r>
           <w:rPr>
-            <w:rFonts w:asciiTheme="minorHAnsi" w:eastAsiaTheme="minorEastAsia" w:hAnsiTheme="minorHAnsi"/>
+            <w:rFonts w:asciiTheme="minorHAnsi" w:eastAsiaTheme="minorEastAsia" w:hAnsiTheme="minorHAnsi" w:cstheme="minorBidi"/>
             <w:noProof/>
             <w:sz w:val="22"/>
             <w:szCs w:val="22"/>
@@ -1742,7 +1755,7 @@
             <w:noProof/>
             <w:webHidden/>
           </w:rPr>
-          <w:instrText xml:space="preserve"> PAGEREF _Toc449603946 \h </w:instrText>
+          <w:instrText xml:space="preserve"> PAGEREF _Toc450500693 \h </w:instrText>
         </w:r>
         <w:r>
           <w:rPr>
@@ -1781,14 +1794,14 @@
           <w:tab w:val="right" w:leader="dot" w:pos="9337"/>
         </w:tabs>
         <w:rPr>
-          <w:rFonts w:asciiTheme="minorHAnsi" w:eastAsiaTheme="minorEastAsia" w:hAnsiTheme="minorHAnsi"/>
+          <w:rFonts w:asciiTheme="minorHAnsi" w:eastAsiaTheme="minorEastAsia" w:hAnsiTheme="minorHAnsi" w:cstheme="minorBidi"/>
           <w:noProof/>
           <w:sz w:val="22"/>
           <w:szCs w:val="22"/>
           <w:lang w:eastAsia="de-DE"/>
         </w:rPr>
       </w:pPr>
-      <w:hyperlink w:anchor="_Toc449603947" w:history="1">
+      <w:hyperlink w:anchor="_Toc450500694" w:history="1">
         <w:r>
           <w:rPr>
             <w:rStyle w:val="Hyperlink"/>
@@ -1798,7 +1811,7 @@
         </w:r>
         <w:r>
           <w:rPr>
-            <w:rFonts w:asciiTheme="minorHAnsi" w:eastAsiaTheme="minorEastAsia" w:hAnsiTheme="minorHAnsi"/>
+            <w:rFonts w:asciiTheme="minorHAnsi" w:eastAsiaTheme="minorEastAsia" w:hAnsiTheme="minorHAnsi" w:cstheme="minorBidi"/>
             <w:noProof/>
             <w:sz w:val="22"/>
             <w:szCs w:val="22"/>
@@ -1832,7 +1845,7 @@
             <w:noProof/>
             <w:webHidden/>
           </w:rPr>
-          <w:instrText xml:space="preserve"> PAGEREF _Toc449603947 \h </w:instrText>
+          <w:instrText xml:space="preserve"> PAGEREF _Toc450500694 \h </w:instrText>
         </w:r>
         <w:r>
           <w:rPr>
@@ -1871,14 +1884,14 @@
           <w:tab w:val="right" w:leader="dot" w:pos="9337"/>
         </w:tabs>
         <w:rPr>
-          <w:rFonts w:asciiTheme="minorHAnsi" w:eastAsiaTheme="minorEastAsia" w:hAnsiTheme="minorHAnsi"/>
+          <w:rFonts w:asciiTheme="minorHAnsi" w:eastAsiaTheme="minorEastAsia" w:hAnsiTheme="minorHAnsi" w:cstheme="minorBidi"/>
           <w:noProof/>
           <w:sz w:val="22"/>
           <w:szCs w:val="22"/>
           <w:lang w:eastAsia="de-DE"/>
         </w:rPr>
       </w:pPr>
-      <w:hyperlink w:anchor="_Toc449603948" w:history="1">
+      <w:hyperlink w:anchor="_Toc450500695" w:history="1">
         <w:r>
           <w:rPr>
             <w:rStyle w:val="Hyperlink"/>
@@ -1888,7 +1901,7 @@
         </w:r>
         <w:r>
           <w:rPr>
-            <w:rFonts w:asciiTheme="minorHAnsi" w:eastAsiaTheme="minorEastAsia" w:hAnsiTheme="minorHAnsi"/>
+            <w:rFonts w:asciiTheme="minorHAnsi" w:eastAsiaTheme="minorEastAsia" w:hAnsiTheme="minorHAnsi" w:cstheme="minorBidi"/>
             <w:noProof/>
             <w:sz w:val="22"/>
             <w:szCs w:val="22"/>
@@ -1922,7 +1935,7 @@
             <w:noProof/>
             <w:webHidden/>
           </w:rPr>
-          <w:instrText xml:space="preserve"> PAGEREF _Toc449603948 \h </w:instrText>
+          <w:instrText xml:space="preserve"> PAGEREF _Toc450500695 \h </w:instrText>
         </w:r>
         <w:r>
           <w:rPr>
@@ -1961,14 +1974,14 @@
           <w:tab w:val="right" w:leader="dot" w:pos="9337"/>
         </w:tabs>
         <w:rPr>
-          <w:rFonts w:asciiTheme="minorHAnsi" w:eastAsiaTheme="minorEastAsia" w:hAnsiTheme="minorHAnsi"/>
+          <w:rFonts w:asciiTheme="minorHAnsi" w:eastAsiaTheme="minorEastAsia" w:hAnsiTheme="minorHAnsi" w:cstheme="minorBidi"/>
           <w:noProof/>
           <w:sz w:val="22"/>
           <w:szCs w:val="22"/>
           <w:lang w:eastAsia="de-DE"/>
         </w:rPr>
       </w:pPr>
-      <w:hyperlink w:anchor="_Toc449603949" w:history="1">
+      <w:hyperlink w:anchor="_Toc450500696" w:history="1">
         <w:r>
           <w:rPr>
             <w:rStyle w:val="Hyperlink"/>
@@ -1978,7 +1991,7 @@
         </w:r>
         <w:r>
           <w:rPr>
-            <w:rFonts w:asciiTheme="minorHAnsi" w:eastAsiaTheme="minorEastAsia" w:hAnsiTheme="minorHAnsi"/>
+            <w:rFonts w:asciiTheme="minorHAnsi" w:eastAsiaTheme="minorEastAsia" w:hAnsiTheme="minorHAnsi" w:cstheme="minorBidi"/>
             <w:noProof/>
             <w:sz w:val="22"/>
             <w:szCs w:val="22"/>
@@ -2012,7 +2025,7 @@
             <w:noProof/>
             <w:webHidden/>
           </w:rPr>
-          <w:instrText xml:space="preserve"> PAGEREF _Toc449603949 \h </w:instrText>
+          <w:instrText xml:space="preserve"> PAGEREF _Toc450500696 \h </w:instrText>
         </w:r>
         <w:r>
           <w:rPr>
@@ -2051,14 +2064,14 @@
           <w:tab w:val="right" w:leader="dot" w:pos="9337"/>
         </w:tabs>
         <w:rPr>
-          <w:rFonts w:asciiTheme="minorHAnsi" w:eastAsiaTheme="minorEastAsia" w:hAnsiTheme="minorHAnsi"/>
+          <w:rFonts w:asciiTheme="minorHAnsi" w:eastAsiaTheme="minorEastAsia" w:hAnsiTheme="minorHAnsi" w:cstheme="minorBidi"/>
           <w:noProof/>
           <w:sz w:val="22"/>
           <w:szCs w:val="22"/>
           <w:lang w:eastAsia="de-DE"/>
         </w:rPr>
       </w:pPr>
-      <w:hyperlink w:anchor="_Toc449603950" w:history="1">
+      <w:hyperlink w:anchor="_Toc450500697" w:history="1">
         <w:r>
           <w:rPr>
             <w:rStyle w:val="Hyperlink"/>
@@ -2068,7 +2081,7 @@
         </w:r>
         <w:r>
           <w:rPr>
-            <w:rFonts w:asciiTheme="minorHAnsi" w:eastAsiaTheme="minorEastAsia" w:hAnsiTheme="minorHAnsi"/>
+            <w:rFonts w:asciiTheme="minorHAnsi" w:eastAsiaTheme="minorEastAsia" w:hAnsiTheme="minorHAnsi" w:cstheme="minorBidi"/>
             <w:noProof/>
             <w:sz w:val="22"/>
             <w:szCs w:val="22"/>
@@ -2102,7 +2115,7 @@
             <w:noProof/>
             <w:webHidden/>
           </w:rPr>
-          <w:instrText xml:space="preserve"> PAGEREF _Toc449603950 \h </w:instrText>
+          <w:instrText xml:space="preserve"> PAGEREF _Toc450500697 \h </w:instrText>
         </w:r>
         <w:r>
           <w:rPr>
@@ -2141,14 +2154,14 @@
           <w:tab w:val="right" w:leader="dot" w:pos="9337"/>
         </w:tabs>
         <w:rPr>
-          <w:rFonts w:asciiTheme="minorHAnsi" w:eastAsiaTheme="minorEastAsia" w:hAnsiTheme="minorHAnsi"/>
+          <w:rFonts w:asciiTheme="minorHAnsi" w:eastAsiaTheme="minorEastAsia" w:hAnsiTheme="minorHAnsi" w:cstheme="minorBidi"/>
           <w:noProof/>
           <w:sz w:val="22"/>
           <w:szCs w:val="22"/>
           <w:lang w:eastAsia="de-DE"/>
         </w:rPr>
       </w:pPr>
-      <w:hyperlink w:anchor="_Toc449603951" w:history="1">
+      <w:hyperlink w:anchor="_Toc450500698" w:history="1">
         <w:r>
           <w:rPr>
             <w:rStyle w:val="Hyperlink"/>
@@ -2158,7 +2171,7 @@
         </w:r>
         <w:r>
           <w:rPr>
-            <w:rFonts w:asciiTheme="minorHAnsi" w:eastAsiaTheme="minorEastAsia" w:hAnsiTheme="minorHAnsi"/>
+            <w:rFonts w:asciiTheme="minorHAnsi" w:eastAsiaTheme="minorEastAsia" w:hAnsiTheme="minorHAnsi" w:cstheme="minorBidi"/>
             <w:noProof/>
             <w:sz w:val="22"/>
             <w:szCs w:val="22"/>
@@ -2192,7 +2205,7 @@
             <w:noProof/>
             <w:webHidden/>
           </w:rPr>
-          <w:instrText xml:space="preserve"> PAGEREF _Toc449603951 \h </w:instrText>
+          <w:instrText xml:space="preserve"> PAGEREF _Toc450500698 \h </w:instrText>
         </w:r>
         <w:r>
           <w:rPr>
@@ -2231,14 +2244,14 @@
           <w:tab w:val="right" w:leader="dot" w:pos="9337"/>
         </w:tabs>
         <w:rPr>
-          <w:rFonts w:asciiTheme="minorHAnsi" w:eastAsiaTheme="minorEastAsia" w:hAnsiTheme="minorHAnsi"/>
+          <w:rFonts w:asciiTheme="minorHAnsi" w:eastAsiaTheme="minorEastAsia" w:hAnsiTheme="minorHAnsi" w:cstheme="minorBidi"/>
           <w:noProof/>
           <w:sz w:val="22"/>
           <w:szCs w:val="22"/>
           <w:lang w:eastAsia="de-DE"/>
         </w:rPr>
       </w:pPr>
-      <w:hyperlink w:anchor="_Toc449603952" w:history="1">
+      <w:hyperlink w:anchor="_Toc450500699" w:history="1">
         <w:r>
           <w:rPr>
             <w:rStyle w:val="Hyperlink"/>
@@ -2248,7 +2261,7 @@
         </w:r>
         <w:r>
           <w:rPr>
-            <w:rFonts w:asciiTheme="minorHAnsi" w:eastAsiaTheme="minorEastAsia" w:hAnsiTheme="minorHAnsi"/>
+            <w:rFonts w:asciiTheme="minorHAnsi" w:eastAsiaTheme="minorEastAsia" w:hAnsiTheme="minorHAnsi" w:cstheme="minorBidi"/>
             <w:noProof/>
             <w:sz w:val="22"/>
             <w:szCs w:val="22"/>
@@ -2282,7 +2295,7 @@
             <w:noProof/>
             <w:webHidden/>
           </w:rPr>
-          <w:instrText xml:space="preserve"> PAGEREF _Toc449603952 \h </w:instrText>
+          <w:instrText xml:space="preserve"> PAGEREF _Toc450500699 \h </w:instrText>
         </w:r>
         <w:r>
           <w:rPr>
@@ -2321,14 +2334,14 @@
           <w:tab w:val="right" w:leader="dot" w:pos="9337"/>
         </w:tabs>
         <w:rPr>
-          <w:rFonts w:asciiTheme="minorHAnsi" w:eastAsiaTheme="minorEastAsia" w:hAnsiTheme="minorHAnsi"/>
+          <w:rFonts w:asciiTheme="minorHAnsi" w:eastAsiaTheme="minorEastAsia" w:hAnsiTheme="minorHAnsi" w:cstheme="minorBidi"/>
           <w:noProof/>
           <w:sz w:val="22"/>
           <w:szCs w:val="22"/>
           <w:lang w:eastAsia="de-DE"/>
         </w:rPr>
       </w:pPr>
-      <w:hyperlink w:anchor="_Toc449603953" w:history="1">
+      <w:hyperlink w:anchor="_Toc450500700" w:history="1">
         <w:r>
           <w:rPr>
             <w:rStyle w:val="Hyperlink"/>
@@ -2338,7 +2351,7 @@
         </w:r>
         <w:r>
           <w:rPr>
-            <w:rFonts w:asciiTheme="minorHAnsi" w:eastAsiaTheme="minorEastAsia" w:hAnsiTheme="minorHAnsi"/>
+            <w:rFonts w:asciiTheme="minorHAnsi" w:eastAsiaTheme="minorEastAsia" w:hAnsiTheme="minorHAnsi" w:cstheme="minorBidi"/>
             <w:noProof/>
             <w:sz w:val="22"/>
             <w:szCs w:val="22"/>
@@ -2372,7 +2385,7 @@
             <w:noProof/>
             <w:webHidden/>
           </w:rPr>
-          <w:instrText xml:space="preserve"> PAGEREF _Toc449603953 \h </w:instrText>
+          <w:instrText xml:space="preserve"> PAGEREF _Toc450500700 \h </w:instrText>
         </w:r>
         <w:r>
           <w:rPr>
@@ -2411,14 +2424,14 @@
           <w:tab w:val="right" w:leader="dot" w:pos="9337"/>
         </w:tabs>
         <w:rPr>
-          <w:rFonts w:asciiTheme="minorHAnsi" w:eastAsiaTheme="minorEastAsia" w:hAnsiTheme="minorHAnsi"/>
+          <w:rFonts w:asciiTheme="minorHAnsi" w:eastAsiaTheme="minorEastAsia" w:hAnsiTheme="minorHAnsi" w:cstheme="minorBidi"/>
           <w:noProof/>
           <w:sz w:val="22"/>
           <w:szCs w:val="22"/>
           <w:lang w:eastAsia="de-DE"/>
         </w:rPr>
       </w:pPr>
-      <w:hyperlink w:anchor="_Toc449603954" w:history="1">
+      <w:hyperlink w:anchor="_Toc450500701" w:history="1">
         <w:r>
           <w:rPr>
             <w:rStyle w:val="Hyperlink"/>
@@ -2428,7 +2441,7 @@
         </w:r>
         <w:r>
           <w:rPr>
-            <w:rFonts w:asciiTheme="minorHAnsi" w:eastAsiaTheme="minorEastAsia" w:hAnsiTheme="minorHAnsi"/>
+            <w:rFonts w:asciiTheme="minorHAnsi" w:eastAsiaTheme="minorEastAsia" w:hAnsiTheme="minorHAnsi" w:cstheme="minorBidi"/>
             <w:noProof/>
             <w:sz w:val="22"/>
             <w:szCs w:val="22"/>
@@ -2462,7 +2475,7 @@
             <w:noProof/>
             <w:webHidden/>
           </w:rPr>
-          <w:instrText xml:space="preserve"> PAGEREF _Toc449603954 \h </w:instrText>
+          <w:instrText xml:space="preserve"> PAGEREF _Toc450500701 \h </w:instrText>
         </w:r>
         <w:r>
           <w:rPr>
@@ -2482,7 +2495,7 @@
             <w:noProof/>
             <w:webHidden/>
           </w:rPr>
-          <w:t>6</w:t>
+          <w:t>7</w:t>
         </w:r>
         <w:r>
           <w:rPr>
@@ -2501,14 +2514,14 @@
           <w:tab w:val="right" w:leader="dot" w:pos="9337"/>
         </w:tabs>
         <w:rPr>
-          <w:rFonts w:asciiTheme="minorHAnsi" w:eastAsiaTheme="minorEastAsia" w:hAnsiTheme="minorHAnsi"/>
+          <w:rFonts w:asciiTheme="minorHAnsi" w:eastAsiaTheme="minorEastAsia" w:hAnsiTheme="minorHAnsi" w:cstheme="minorBidi"/>
           <w:noProof/>
           <w:sz w:val="22"/>
           <w:szCs w:val="22"/>
           <w:lang w:eastAsia="de-DE"/>
         </w:rPr>
       </w:pPr>
-      <w:hyperlink w:anchor="_Toc449603955" w:history="1">
+      <w:hyperlink w:anchor="_Toc450500702" w:history="1">
         <w:r>
           <w:rPr>
             <w:rStyle w:val="Hyperlink"/>
@@ -2518,7 +2531,7 @@
         </w:r>
         <w:r>
           <w:rPr>
-            <w:rFonts w:asciiTheme="minorHAnsi" w:eastAsiaTheme="minorEastAsia" w:hAnsiTheme="minorHAnsi"/>
+            <w:rFonts w:asciiTheme="minorHAnsi" w:eastAsiaTheme="minorEastAsia" w:hAnsiTheme="minorHAnsi" w:cstheme="minorBidi"/>
             <w:noProof/>
             <w:sz w:val="22"/>
             <w:szCs w:val="22"/>
@@ -2552,7 +2565,7 @@
             <w:noProof/>
             <w:webHidden/>
           </w:rPr>
-          <w:instrText xml:space="preserve"> PAGEREF _Toc449603955 \h </w:instrText>
+          <w:instrText xml:space="preserve"> PAGEREF _Toc450500702 \h </w:instrText>
         </w:r>
         <w:r>
           <w:rPr>
@@ -2572,7 +2585,7 @@
             <w:noProof/>
             <w:webHidden/>
           </w:rPr>
-          <w:t>6</w:t>
+          <w:t>7</w:t>
         </w:r>
         <w:r>
           <w:rPr>
@@ -2590,14 +2603,18 @@
     </w:p>
     <w:p>
       <w:pPr>
+        <w:spacing w:line="240" w:lineRule="auto"/>
+      </w:pPr>
+      <w:r>
+        <w:br w:type="page"/>
+      </w:r>
+    </w:p>
+    <w:p>
+      <w:pPr>
         <w:pStyle w:val="berschrift1"/>
-        <w:spacing w:before="0" w:after="0"/>
-      </w:pPr>
-      <w:r>
-        <w:br w:type="page"/>
-      </w:r>
+      </w:pPr>
       <w:bookmarkStart w:id="3" w:name="_Toc410137613"/>
-      <w:bookmarkStart w:id="4" w:name="_Toc449603934"/>
+      <w:bookmarkStart w:id="4" w:name="_Toc450500681"/>
       <w:r>
         <w:lastRenderedPageBreak/>
         <w:t>Einführung (</w:t>
@@ -2619,7 +2636,7 @@
         <w:pStyle w:val="berschrift2"/>
       </w:pPr>
       <w:bookmarkStart w:id="5" w:name="_Toc410137614"/>
-      <w:bookmarkStart w:id="6" w:name="_Toc449603935"/>
+      <w:bookmarkStart w:id="6" w:name="_Toc450500682"/>
       <w:r>
         <w:t>Definitionen und Abkürzungen (</w:t>
       </w:r>
@@ -2669,7 +2686,7 @@
         <w:pStyle w:val="berschrift2"/>
       </w:pPr>
       <w:bookmarkStart w:id="7" w:name="_Toc410137615"/>
-      <w:bookmarkStart w:id="8" w:name="_Toc449603936"/>
+      <w:bookmarkStart w:id="8" w:name="_Toc450500683"/>
       <w:r>
         <w:t>Referenzen (References)</w:t>
       </w:r>
@@ -2695,7 +2712,7 @@
         <w:pStyle w:val="berschrift2"/>
       </w:pPr>
       <w:bookmarkStart w:id="9" w:name="_Toc410137616"/>
-      <w:bookmarkStart w:id="10" w:name="_Toc449603937"/>
+      <w:bookmarkStart w:id="10" w:name="_Toc450500684"/>
       <w:r>
         <w:t>Übersicht (</w:t>
       </w:r>
@@ -2712,7 +2729,7 @@
     </w:p>
     <w:p>
       <w:r>
-        <w:t xml:space="preserve">In diesem Dokument werden verschieden Testverfahren erläutert die wir für unsere Software entwickelt haben. Wir gehen darauf ein wie unsere Tests durchgeführt und diese dokumentiert werden. </w:t>
+        <w:t>Dieses Dokument bietet eine Übersicht über die verschiedenen Testverfahren, mit welchen die Mosti-Software getestet wird. Die Tests werden einzeln vorgestellt und das jeweilige Textvorgehen mit ihren Werkzeugen erläutert.</w:t>
       </w:r>
     </w:p>
     <w:p>
@@ -2745,9 +2762,8 @@
     <w:p>
       <w:pPr>
         <w:pStyle w:val="berschrift1"/>
-        <w:spacing w:before="0" w:after="0"/>
-      </w:pPr>
-      <w:bookmarkStart w:id="11" w:name="_Toc449603938"/>
+      </w:pPr>
+      <w:bookmarkStart w:id="11" w:name="_Toc450500685"/>
       <w:r>
         <w:lastRenderedPageBreak/>
         <w:t>Testvorgehen</w:t>
@@ -2759,7 +2775,7 @@
       <w:pPr>
         <w:pStyle w:val="berschrift2"/>
       </w:pPr>
-      <w:bookmarkStart w:id="12" w:name="_Toc449603939"/>
+      <w:bookmarkStart w:id="12" w:name="_Toc450500686"/>
       <w:r>
         <w:t>Funktionale Tests</w:t>
       </w:r>
@@ -2770,7 +2786,7 @@
         <w:pStyle w:val="berschrift3"/>
         <w:spacing w:before="0" w:after="0"/>
       </w:pPr>
-      <w:bookmarkStart w:id="13" w:name="_Toc449603940"/>
+      <w:bookmarkStart w:id="13" w:name="_Toc450500687"/>
       <w:r>
         <w:t>Grundtests (Smoke Tests)</w:t>
       </w:r>
@@ -2783,15 +2799,25 @@
         </w:rPr>
       </w:pPr>
       <w:r>
-        <w:t xml:space="preserve">Schon während der Programmierung werden die einzelnen Codestücke immer von den programmierenden Mitgliedern geprüft. Dafür </w:t>
-      </w:r>
-      <w:proofErr w:type="gramStart"/>
-      <w:r>
-        <w:t>werden</w:t>
-      </w:r>
-      <w:proofErr w:type="gramEnd"/>
-      <w:r>
-        <w:t xml:space="preserve"> z.B. in der Datenbank einige Testkunde angelegt, um die Verbindung zur Datenbank oder die richtige Anzeige zu überprüfen. Des Weiteren werden die Codes vor dem Commit ins Repository auf ihre Lauffähigkeit getestet, d.h. es wird überprüft, ob das Codesegment unabhängig von eventuellen Nutzereingaben überhaupt kompilieren oder zur Laufzeit irgendwelche </w:t>
+        <w:t>Schon während der Programmierung werden die einzelnen Codestücke immer von den programmierenden Mitgliedern geprüft. Dafür werden z.B. in der Datenbank einige Testkunde</w:t>
+      </w:r>
+      <w:r>
+        <w:t>n</w:t>
+      </w:r>
+      <w:r>
+        <w:t xml:space="preserve"> angelegt, um die Verbindung zur Datenbank oder die richtige Anzeige zu überprüfen. Des Weiteren werden die Codes vor dem Commit ins Repository auf ihre Lauffähigkeit getestet, d.h. es wird überprüft, ob </w:t>
+      </w:r>
+      <w:r>
+        <w:t>die</w:t>
+      </w:r>
+      <w:r>
+        <w:t xml:space="preserve"> Codesegment</w:t>
+      </w:r>
+      <w:r>
+        <w:t>e</w:t>
+      </w:r>
+      <w:r>
+        <w:t xml:space="preserve"> unabhängig von eventuellen Nutzereingaben überhaupt kompilieren oder zur Laufzeit irgendwelche </w:t>
       </w:r>
       <w:proofErr w:type="spellStart"/>
       <w:r>
@@ -2826,7 +2852,7 @@
         <w:pStyle w:val="berschrift3"/>
         <w:spacing w:before="0" w:after="0"/>
       </w:pPr>
-      <w:bookmarkStart w:id="14" w:name="_Toc449603941"/>
+      <w:bookmarkStart w:id="14" w:name="_Toc450500688"/>
       <w:r>
         <w:t xml:space="preserve">Modul- und </w:t>
       </w:r>
@@ -2922,7 +2948,7 @@
         <w:pStyle w:val="berschrift3"/>
         <w:spacing w:before="0" w:after="0"/>
       </w:pPr>
-      <w:bookmarkStart w:id="15" w:name="_Toc449603942"/>
+      <w:bookmarkStart w:id="15" w:name="_Toc450500689"/>
       <w:r>
         <w:t>Integrationstests</w:t>
       </w:r>
@@ -2941,7 +2967,19 @@
         <w:rPr>
           <w:color w:val="000000" w:themeColor="text1"/>
         </w:rPr>
-        <w:t>Hierbei soll sichergestellt werden, dass interne Änderungen möglichst wenig Auswirkung nach außen und zu anderen Klassen bzw. Packages hat.</w:t>
+        <w:t>Hierbei soll sichergestellt werden, dass interne Änderungen möglichst wenig Auswirkung nach außen und zu a</w:t>
+      </w:r>
+      <w:r>
+        <w:rPr>
+          <w:color w:val="000000" w:themeColor="text1"/>
+        </w:rPr>
+        <w:t>nderen Klassen bzw. Packages haben</w:t>
+      </w:r>
+      <w:r>
+        <w:rPr>
+          <w:color w:val="000000" w:themeColor="text1"/>
+        </w:rPr>
+        <w:t>.</w:t>
       </w:r>
     </w:p>
     <w:p>
@@ -2969,7 +3007,7 @@
         <w:pStyle w:val="berschrift3"/>
         <w:spacing w:before="0" w:after="0"/>
       </w:pPr>
-      <w:bookmarkStart w:id="16" w:name="_Toc449603943"/>
+      <w:bookmarkStart w:id="16" w:name="_Toc450500690"/>
       <w:r>
         <w:t xml:space="preserve">System </w:t>
       </w:r>
@@ -3014,7 +3052,7 @@
       <w:pPr>
         <w:pStyle w:val="berschrift2"/>
       </w:pPr>
-      <w:bookmarkStart w:id="17" w:name="_Toc449603944"/>
+      <w:bookmarkStart w:id="17" w:name="_Toc450500691"/>
       <w:r>
         <w:lastRenderedPageBreak/>
         <w:t>Bedienbarkeit und Nutzerinterface (Usability)</w:t>
@@ -3055,7 +3093,7 @@
       <w:pPr>
         <w:pStyle w:val="berschrift2"/>
       </w:pPr>
-      <w:bookmarkStart w:id="18" w:name="_Toc449603945"/>
+      <w:bookmarkStart w:id="18" w:name="_Toc450500692"/>
       <w:r>
         <w:t>Datenschutz, Datensicherheit (Security)</w:t>
       </w:r>
@@ -3063,7 +3101,13 @@
     </w:p>
     <w:p>
       <w:r>
-        <w:t>Um die Sicherheit der gespeicherten Daten zu gewährleisten, können nur berechtigte Personen mit Benutzername und Passwort auf die Software zugreifen. Bestimmte Ansichten (z.B. die Übersicht über die täglichen Verkaufseinnahmen) sind auch nur dem Mosterei-Inhaber vorbehalten. Die Speicherung der Passwörter soll vom System verschlüsselt erfolgen und kann somit von außen nicht gelesen werden.</w:t>
+        <w:t>Um die Sicherheit der gespeicherten Daten zu gewährleisten, können nur berechtigte Personen mit Benutzername</w:t>
+      </w:r>
+      <w:r>
+        <w:t>n</w:t>
+      </w:r>
+      <w:r>
+        <w:t xml:space="preserve"> und Passwort auf die Software zugreifen. Bestimmte Ansichten (z.B. die Übersicht über die täglichen Verkaufseinnahmen) sind auch nur dem Mosterei-Inhaber vorbehalten. Die Speicherung der Passwörter soll vom System verschlüsselt erfolgen und kann somit von außen nicht gelesen werden.</w:t>
       </w:r>
     </w:p>
     <w:p/>
@@ -3071,7 +3115,7 @@
       <w:pPr>
         <w:pStyle w:val="berschrift2"/>
       </w:pPr>
-      <w:bookmarkStart w:id="19" w:name="_Toc449603946"/>
+      <w:bookmarkStart w:id="19" w:name="_Toc450500693"/>
       <w:r>
         <w:t>Leistungsanforderungen (Performance)</w:t>
       </w:r>
@@ -3085,6 +3129,9 @@
       <w:r>
         <w:t>Unittest</w:t>
       </w:r>
+      <w:r>
+        <w:t>s</w:t>
+      </w:r>
       <w:proofErr w:type="spellEnd"/>
       <w:r>
         <w:t xml:space="preserve"> von den einzelnen Mitgliedern nach den Festlegungen in der Anforderungsspezifikation geprüft. Des Weiteren können die Probanden des User </w:t>
@@ -3103,7 +3150,7 @@
       <w:pPr>
         <w:pStyle w:val="berschrift2"/>
       </w:pPr>
-      <w:bookmarkStart w:id="20" w:name="_Toc449603947"/>
+      <w:bookmarkStart w:id="20" w:name="_Toc450500694"/>
       <w:r>
         <w:t>Zuverlässigkeit</w:t>
       </w:r>
@@ -3135,7 +3182,7 @@
       <w:pPr>
         <w:pStyle w:val="berschrift2"/>
       </w:pPr>
-      <w:bookmarkStart w:id="21" w:name="_Toc449603948"/>
+      <w:bookmarkStart w:id="21" w:name="_Toc450500695"/>
       <w:r>
         <w:t>Schnittstellen</w:t>
       </w:r>
@@ -3143,7 +3190,13 @@
     </w:p>
     <w:p>
       <w:r>
-        <w:t xml:space="preserve">Die geplante Mosti-Software besitzt verschiedene Schnittstellen nach außen. Die wichtigste hierbei ist die Verbindung zu einer Datenbank, die z.B. Kunden- oder Mitarbeiterdaten speichert. Die Verbindung zu diese Datenbank kann und wird innerhalb den </w:t>
+        <w:t>Die geplante Mosti-Software besitzt verschiedene Schnittstellen nach außen. Die wichtigste hierbei ist die Verbindung zu einer Datenbank, die z.B. Kunden- oder Mitarbeiterdaten speichert. Die Verbindung zu diese</w:t>
+      </w:r>
+      <w:r>
+        <w:t>r</w:t>
+      </w:r>
+      <w:r>
+        <w:t xml:space="preserve"> Datenbank kann und wird innerhalb den </w:t>
       </w:r>
       <w:proofErr w:type="spellStart"/>
       <w:r>
@@ -3151,7 +3204,13 @@
       </w:r>
       <w:proofErr w:type="spellEnd"/>
       <w:r>
-        <w:t xml:space="preserve"> abgedeckt. Eine weitere Schnittstelle ist die Verbindung zu einem Drucker, der eine Übersicht über die gekauften Produkte und Dienstleistungen eines Kunden druckt. Auch diese Schnittstelle kann im Rahmen von Unit- oder Funktionalitätstests geprüft werden. </w:t>
+        <w:t xml:space="preserve"> abgedeckt. Eine weitere Schnittstelle ist die Verbindung zu einem Drucker, der eine Übersicht über die gekauften Produkte und Dien</w:t>
+      </w:r>
+      <w:r>
+        <w:t>stleistungen eines Kunden liefert</w:t>
+      </w:r>
+      <w:r>
+        <w:t xml:space="preserve">. Auch diese Schnittstelle kann im Rahmen von Unit- oder Funktionalitätstests geprüft werden. </w:t>
       </w:r>
     </w:p>
     <w:p/>
@@ -3159,7 +3218,7 @@
       <w:pPr>
         <w:pStyle w:val="berschrift2"/>
       </w:pPr>
-      <w:bookmarkStart w:id="22" w:name="_Toc449603949"/>
+      <w:bookmarkStart w:id="22" w:name="_Toc450500696"/>
       <w:r>
         <w:t>Wartung und Servicefunktionen</w:t>
       </w:r>
@@ -3167,7 +3226,13 @@
     </w:p>
     <w:p>
       <w:r>
-        <w:t>Schon beim Zusammenfügen der einzelnen Module wird die geringe Kopplung und hohe Kohäsion der Software geprüft. Dies spiegelt die Erfüllung der Wartungsanforderungen wieder und können vor dem ersten Release nur durch Hinzufügen von neuen Codesegmenten geprüft werden. Ineffiziente Strukturen müssen bei Codereviews analysiert und beseitigt werden.</w:t>
+        <w:t>Schon beim Zusammenfügen der einzelnen Module wird die geringe Kopplung und hohe Kohäsion der Software geprüft. Dies spiegelt die Erfüllung der Wartung</w:t>
+      </w:r>
+      <w:r>
+        <w:t>sanforderungen wieder und kann</w:t>
+      </w:r>
+      <w:r>
+        <w:t xml:space="preserve"> vor dem ersten Release nur durch Hinzufügen von neuen Codesegmenten geprüft werden. Ineffiziente Strukturen müssen bei Codereviews analysiert und beseitigt werden.</w:t>
       </w:r>
     </w:p>
     <w:p/>
@@ -3175,7 +3240,7 @@
       <w:pPr>
         <w:pStyle w:val="berschrift2"/>
       </w:pPr>
-      <w:bookmarkStart w:id="23" w:name="_Toc449603950"/>
+      <w:bookmarkStart w:id="23" w:name="_Toc450500697"/>
       <w:r>
         <w:lastRenderedPageBreak/>
         <w:t>Installation</w:t>
@@ -3192,7 +3257,7 @@
       <w:pPr>
         <w:pStyle w:val="berschrift2"/>
       </w:pPr>
-      <w:bookmarkStart w:id="24" w:name="_Toc449603951"/>
+      <w:bookmarkStart w:id="24" w:name="_Toc450500698"/>
       <w:r>
         <w:t>Internationalisierung / Lokalisierung</w:t>
       </w:r>
@@ -3212,7 +3277,7 @@
       <w:pPr>
         <w:pStyle w:val="berschrift2"/>
       </w:pPr>
-      <w:bookmarkStart w:id="25" w:name="_Toc449603952"/>
+      <w:bookmarkStart w:id="25" w:name="_Toc450500699"/>
       <w:r>
         <w:t>Testautomatisierung</w:t>
       </w:r>
@@ -3288,7 +3353,7 @@
       <w:pPr>
         <w:pStyle w:val="berschrift2"/>
       </w:pPr>
-      <w:bookmarkStart w:id="26" w:name="_Toc449603953"/>
+      <w:bookmarkStart w:id="26" w:name="_Toc450500700"/>
       <w:r>
         <w:t>Verfolgbarkeit (</w:t>
       </w:r>
@@ -3307,32 +3372,22 @@
         <w:t>In der Mitte der Construction-Phase ist eine Sitzung mit allen Teammitgliedern geplant, in welcher über die geplanten und die bisher tatsächlich umgesetzten Anforderungen gesprochen und diskutiert wird. Diese wird zum Ende der Construction-Phase noch einmal wiederholt.</w:t>
       </w:r>
     </w:p>
-    <w:p>
-      <w:pPr>
-        <w:rPr>
-          <w:i/>
-        </w:rPr>
-      </w:pPr>
-      <w:r>
-        <w:rPr>
-          <w:i/>
-        </w:rPr>
-        <w:t>Wie wird sichergestellt, dass alle erfassten Anforderungen verifiziert werden?</w:t>
-      </w:r>
-      <w:r>
-        <w:rPr>
-          <w:i/>
-        </w:rPr>
-        <w:t>&gt;</w:t>
+    <w:p/>
+    <w:p>
+      <w:pPr>
+        <w:spacing w:line="240" w:lineRule="auto"/>
+      </w:pPr>
+      <w:r>
+        <w:br w:type="page"/>
       </w:r>
     </w:p>
     <w:p>
       <w:pPr>
         <w:pStyle w:val="berschrift1"/>
-        <w:spacing w:before="0" w:after="0"/>
-      </w:pPr>
-      <w:bookmarkStart w:id="27" w:name="_Toc449603954"/>
-      <w:r>
+      </w:pPr>
+      <w:bookmarkStart w:id="27" w:name="_Toc450500701"/>
+      <w:r>
+        <w:lastRenderedPageBreak/>
         <w:t>Übersicht der Testpläne</w:t>
       </w:r>
       <w:bookmarkEnd w:id="27"/>
@@ -3414,9 +3469,8 @@
     <w:p>
       <w:pPr>
         <w:pStyle w:val="berschrift1"/>
-        <w:spacing w:before="0" w:after="0"/>
-      </w:pPr>
-      <w:bookmarkStart w:id="28" w:name="_Toc449603955"/>
+      </w:pPr>
+      <w:bookmarkStart w:id="28" w:name="_Toc450500702"/>
       <w:r>
         <w:t>Freigabe von Testergebnissen</w:t>
       </w:r>
@@ -3424,7 +3478,12 @@
     </w:p>
     <w:p>
       <w:r>
-        <w:t>Die Freigabe der Testergebnisse sind alle Mitglieder des Teams verantwortlich. Diese werden im Rahmen der wöchentlichen Sitzungen besprochen und diskutiert.</w:t>
+        <w:t>Für d</w:t>
+      </w:r>
+      <w:bookmarkStart w:id="29" w:name="_GoBack"/>
+      <w:bookmarkEnd w:id="29"/>
+      <w:r>
+        <w:t>ie Freigabe der Testergebnisse sind alle Mitglieder des Teams verantwortlich. Diese werden im Rahmen der wöchentlichen Sitzungen besprochen und diskutiert.</w:t>
       </w:r>
     </w:p>
     <w:p>
@@ -3433,6 +3492,13 @@
       </w:r>
     </w:p>
     <w:p>
+      <w:pPr>
+        <w:pStyle w:val="Listenabsatz"/>
+        <w:numPr>
+          <w:ilvl w:val="0"/>
+          <w:numId w:val="31"/>
+        </w:numPr>
+      </w:pPr>
       <w:r>
         <w:rPr>
           <w:i/>
@@ -3444,6 +3510,13 @@
       </w:r>
     </w:p>
     <w:p>
+      <w:pPr>
+        <w:pStyle w:val="Listenabsatz"/>
+        <w:numPr>
+          <w:ilvl w:val="0"/>
+          <w:numId w:val="31"/>
+        </w:numPr>
+      </w:pPr>
       <w:r>
         <w:rPr>
           <w:i/>
@@ -3455,6 +3528,13 @@
       </w:r>
     </w:p>
     <w:p>
+      <w:pPr>
+        <w:pStyle w:val="Listenabsatz"/>
+        <w:numPr>
+          <w:ilvl w:val="0"/>
+          <w:numId w:val="31"/>
+        </w:numPr>
+      </w:pPr>
       <w:proofErr w:type="spellStart"/>
       <w:r>
         <w:rPr>
@@ -3480,13 +3560,10 @@
     </w:p>
     <w:p/>
     <w:p/>
-    <w:p>
-      <w:bookmarkStart w:id="29" w:name="_GoBack"/>
-      <w:bookmarkEnd w:id="29"/>
-    </w:p>
+    <w:p/>
     <w:sectPr>
-      <w:headerReference w:type="default" r:id="rId7"/>
-      <w:footerReference w:type="default" r:id="rId8"/>
+      <w:headerReference w:type="default" r:id="rId8"/>
+      <w:footerReference w:type="default" r:id="rId9"/>
       <w:pgSz w:w="11899" w:h="16838"/>
       <w:pgMar w:top="1588" w:right="1134" w:bottom="1531" w:left="1418" w:header="907" w:footer="652" w:gutter="0"/>
       <w:cols w:space="720"/>
@@ -3566,14 +3643,7 @@
         <w:noProof/>
         <w:sz w:val="20"/>
       </w:rPr>
-      <w:t>09</w:t>
-    </w:r>
-    <w:r>
-      <w:rPr>
-        <w:noProof/>
-        <w:sz w:val="20"/>
-      </w:rPr>
-      <w:t>-05-2016</w:t>
+      <w:t>08-05-2016</w:t>
     </w:r>
     <w:r>
       <w:rPr>
@@ -3671,7 +3741,7 @@
         <w:noProof/>
         <w:sz w:val="20"/>
       </w:rPr>
-      <w:t>1</w:t>
+      <w:t>7</w:t>
     </w:r>
     <w:r>
       <w:rPr>
@@ -3714,7 +3784,7 @@
         <w:noProof/>
         <w:sz w:val="20"/>
       </w:rPr>
-      <w:t>6</w:t>
+      <w:t>7</w:t>
     </w:r>
     <w:r>
       <w:rPr>
@@ -4490,9 +4560,122 @@
     </w:lvl>
   </w:abstractNum>
   <w:abstractNum w:abstractNumId="14" w15:restartNumberingAfterBreak="0">
+    <w:nsid w:val="32604925"/>
+    <w:multiLevelType w:val="hybridMultilevel"/>
+    <w:tmpl w:val="82DEE592"/>
+    <w:lvl w:ilvl="0" w:tplc="04070001">
+      <w:start w:val="1"/>
+      <w:numFmt w:val="bullet"/>
+      <w:lvlText w:val=""/>
+      <w:lvlJc w:val="left"/>
+      <w:pPr>
+        <w:ind w:left="720" w:hanging="360"/>
+      </w:pPr>
+      <w:rPr>
+        <w:rFonts w:ascii="Symbol" w:hAnsi="Symbol" w:hint="default"/>
+      </w:rPr>
+    </w:lvl>
+    <w:lvl w:ilvl="1" w:tplc="04070003" w:tentative="1">
+      <w:start w:val="1"/>
+      <w:numFmt w:val="bullet"/>
+      <w:lvlText w:val="o"/>
+      <w:lvlJc w:val="left"/>
+      <w:pPr>
+        <w:ind w:left="1440" w:hanging="360"/>
+      </w:pPr>
+      <w:rPr>
+        <w:rFonts w:ascii="Courier New" w:hAnsi="Courier New" w:cs="Courier New" w:hint="default"/>
+      </w:rPr>
+    </w:lvl>
+    <w:lvl w:ilvl="2" w:tplc="04070005" w:tentative="1">
+      <w:start w:val="1"/>
+      <w:numFmt w:val="bullet"/>
+      <w:lvlText w:val=""/>
+      <w:lvlJc w:val="left"/>
+      <w:pPr>
+        <w:ind w:left="2160" w:hanging="360"/>
+      </w:pPr>
+      <w:rPr>
+        <w:rFonts w:ascii="Wingdings" w:hAnsi="Wingdings" w:hint="default"/>
+      </w:rPr>
+    </w:lvl>
+    <w:lvl w:ilvl="3" w:tplc="04070001" w:tentative="1">
+      <w:start w:val="1"/>
+      <w:numFmt w:val="bullet"/>
+      <w:lvlText w:val=""/>
+      <w:lvlJc w:val="left"/>
+      <w:pPr>
+        <w:ind w:left="2880" w:hanging="360"/>
+      </w:pPr>
+      <w:rPr>
+        <w:rFonts w:ascii="Symbol" w:hAnsi="Symbol" w:hint="default"/>
+      </w:rPr>
+    </w:lvl>
+    <w:lvl w:ilvl="4" w:tplc="04070003" w:tentative="1">
+      <w:start w:val="1"/>
+      <w:numFmt w:val="bullet"/>
+      <w:lvlText w:val="o"/>
+      <w:lvlJc w:val="left"/>
+      <w:pPr>
+        <w:ind w:left="3600" w:hanging="360"/>
+      </w:pPr>
+      <w:rPr>
+        <w:rFonts w:ascii="Courier New" w:hAnsi="Courier New" w:cs="Courier New" w:hint="default"/>
+      </w:rPr>
+    </w:lvl>
+    <w:lvl w:ilvl="5" w:tplc="04070005" w:tentative="1">
+      <w:start w:val="1"/>
+      <w:numFmt w:val="bullet"/>
+      <w:lvlText w:val=""/>
+      <w:lvlJc w:val="left"/>
+      <w:pPr>
+        <w:ind w:left="4320" w:hanging="360"/>
+      </w:pPr>
+      <w:rPr>
+        <w:rFonts w:ascii="Wingdings" w:hAnsi="Wingdings" w:hint="default"/>
+      </w:rPr>
+    </w:lvl>
+    <w:lvl w:ilvl="6" w:tplc="04070001" w:tentative="1">
+      <w:start w:val="1"/>
+      <w:numFmt w:val="bullet"/>
+      <w:lvlText w:val=""/>
+      <w:lvlJc w:val="left"/>
+      <w:pPr>
+        <w:ind w:left="5040" w:hanging="360"/>
+      </w:pPr>
+      <w:rPr>
+        <w:rFonts w:ascii="Symbol" w:hAnsi="Symbol" w:hint="default"/>
+      </w:rPr>
+    </w:lvl>
+    <w:lvl w:ilvl="7" w:tplc="04070003" w:tentative="1">
+      <w:start w:val="1"/>
+      <w:numFmt w:val="bullet"/>
+      <w:lvlText w:val="o"/>
+      <w:lvlJc w:val="left"/>
+      <w:pPr>
+        <w:ind w:left="5760" w:hanging="360"/>
+      </w:pPr>
+      <w:rPr>
+        <w:rFonts w:ascii="Courier New" w:hAnsi="Courier New" w:cs="Courier New" w:hint="default"/>
+      </w:rPr>
+    </w:lvl>
+    <w:lvl w:ilvl="8" w:tplc="04070005" w:tentative="1">
+      <w:start w:val="1"/>
+      <w:numFmt w:val="bullet"/>
+      <w:lvlText w:val=""/>
+      <w:lvlJc w:val="left"/>
+      <w:pPr>
+        <w:ind w:left="6480" w:hanging="360"/>
+      </w:pPr>
+      <w:rPr>
+        <w:rFonts w:ascii="Wingdings" w:hAnsi="Wingdings" w:hint="default"/>
+      </w:rPr>
+    </w:lvl>
+  </w:abstractNum>
+  <w:abstractNum w:abstractNumId="15" w15:restartNumberingAfterBreak="0">
     <w:nsid w:val="339A4CA3"/>
     <w:multiLevelType w:val="multilevel"/>
-    <w:tmpl w:val="DA78DD02"/>
+    <w:tmpl w:val="46A6D7F4"/>
     <w:lvl w:ilvl="0">
       <w:start w:val="1"/>
       <w:numFmt w:val="decimal"/>
@@ -4640,7 +4823,7 @@
       </w:rPr>
     </w:lvl>
   </w:abstractNum>
-  <w:abstractNum w:abstractNumId="15" w15:restartNumberingAfterBreak="0">
+  <w:abstractNum w:abstractNumId="16" w15:restartNumberingAfterBreak="0">
     <w:nsid w:val="4075053E"/>
     <w:multiLevelType w:val="hybridMultilevel"/>
     <w:tmpl w:val="8F762354"/>
@@ -4780,7 +4963,7 @@
       </w:rPr>
     </w:lvl>
   </w:abstractNum>
-  <w:abstractNum w:abstractNumId="16" w15:restartNumberingAfterBreak="0">
+  <w:abstractNum w:abstractNumId="17" w15:restartNumberingAfterBreak="0">
     <w:nsid w:val="48496B85"/>
     <w:multiLevelType w:val="hybridMultilevel"/>
     <w:tmpl w:val="204081EC"/>
@@ -4920,7 +5103,7 @@
       </w:rPr>
     </w:lvl>
   </w:abstractNum>
-  <w:abstractNum w:abstractNumId="17" w15:restartNumberingAfterBreak="0">
+  <w:abstractNum w:abstractNumId="18" w15:restartNumberingAfterBreak="0">
     <w:nsid w:val="51B608BD"/>
     <w:multiLevelType w:val="multilevel"/>
     <w:tmpl w:val="858244BA"/>
@@ -5060,7 +5243,7 @@
       </w:rPr>
     </w:lvl>
   </w:abstractNum>
-  <w:abstractNum w:abstractNumId="18" w15:restartNumberingAfterBreak="0">
+  <w:abstractNum w:abstractNumId="19" w15:restartNumberingAfterBreak="0">
     <w:nsid w:val="5FAF1747"/>
     <w:multiLevelType w:val="hybridMultilevel"/>
     <w:tmpl w:val="6390E354"/>
@@ -5146,7 +5329,7 @@
       </w:pPr>
     </w:lvl>
   </w:abstractNum>
-  <w:abstractNum w:abstractNumId="19" w15:restartNumberingAfterBreak="0">
+  <w:abstractNum w:abstractNumId="20" w15:restartNumberingAfterBreak="0">
     <w:nsid w:val="66ED59BF"/>
     <w:multiLevelType w:val="multilevel"/>
     <w:tmpl w:val="AC920B04"/>
@@ -5286,7 +5469,7 @@
       </w:rPr>
     </w:lvl>
   </w:abstractNum>
-  <w:abstractNum w:abstractNumId="20" w15:restartNumberingAfterBreak="0">
+  <w:abstractNum w:abstractNumId="21" w15:restartNumberingAfterBreak="0">
     <w:nsid w:val="736A6B3B"/>
     <w:multiLevelType w:val="hybridMultilevel"/>
     <w:tmpl w:val="E82CA250"/>
@@ -5426,7 +5609,7 @@
       </w:rPr>
     </w:lvl>
   </w:abstractNum>
-  <w:abstractNum w:abstractNumId="21" w15:restartNumberingAfterBreak="0">
+  <w:abstractNum w:abstractNumId="22" w15:restartNumberingAfterBreak="0">
     <w:nsid w:val="74DB3AAA"/>
     <w:multiLevelType w:val="multilevel"/>
     <w:tmpl w:val="88B28204"/>
@@ -5566,7 +5749,7 @@
       </w:rPr>
     </w:lvl>
   </w:abstractNum>
-  <w:abstractNum w:abstractNumId="22" w15:restartNumberingAfterBreak="0">
+  <w:abstractNum w:abstractNumId="23" w15:restartNumberingAfterBreak="0">
     <w:nsid w:val="7FFC3F61"/>
     <w:multiLevelType w:val="hybridMultilevel"/>
     <w:tmpl w:val="338CD3F6"/>
@@ -5710,10 +5893,10 @@
     <w:abstractNumId w:val="10"/>
   </w:num>
   <w:num w:numId="2">
-    <w:abstractNumId w:val="17"/>
+    <w:abstractNumId w:val="18"/>
   </w:num>
   <w:num w:numId="3">
-    <w:abstractNumId w:val="19"/>
+    <w:abstractNumId w:val="20"/>
   </w:num>
   <w:num w:numId="4">
     <w:abstractNumId w:val="9"/>
@@ -5746,55 +5929,58 @@
     <w:abstractNumId w:val="0"/>
   </w:num>
   <w:num w:numId="14">
-    <w:abstractNumId w:val="14"/>
+    <w:abstractNumId w:val="15"/>
   </w:num>
   <w:num w:numId="15">
     <w:abstractNumId w:val="11"/>
   </w:num>
   <w:num w:numId="16">
-    <w:abstractNumId w:val="20"/>
+    <w:abstractNumId w:val="21"/>
   </w:num>
   <w:num w:numId="17">
     <w:abstractNumId w:val="12"/>
   </w:num>
   <w:num w:numId="18">
-    <w:abstractNumId w:val="16"/>
+    <w:abstractNumId w:val="17"/>
   </w:num>
   <w:num w:numId="19">
     <w:abstractNumId w:val="13"/>
   </w:num>
   <w:num w:numId="20">
+    <w:abstractNumId w:val="23"/>
+  </w:num>
+  <w:num w:numId="21">
+    <w:abstractNumId w:val="16"/>
+  </w:num>
+  <w:num w:numId="22">
     <w:abstractNumId w:val="22"/>
   </w:num>
-  <w:num w:numId="21">
+  <w:num w:numId="23">
     <w:abstractNumId w:val="15"/>
   </w:num>
-  <w:num w:numId="22">
-    <w:abstractNumId w:val="21"/>
-  </w:num>
-  <w:num w:numId="23">
-    <w:abstractNumId w:val="14"/>
-  </w:num>
   <w:num w:numId="24">
-    <w:abstractNumId w:val="14"/>
+    <w:abstractNumId w:val="15"/>
   </w:num>
   <w:num w:numId="25">
-    <w:abstractNumId w:val="14"/>
+    <w:abstractNumId w:val="15"/>
   </w:num>
   <w:num w:numId="26">
-    <w:abstractNumId w:val="14"/>
+    <w:abstractNumId w:val="15"/>
   </w:num>
   <w:num w:numId="27">
-    <w:abstractNumId w:val="14"/>
+    <w:abstractNumId w:val="15"/>
   </w:num>
   <w:num w:numId="28">
-    <w:abstractNumId w:val="14"/>
+    <w:abstractNumId w:val="15"/>
   </w:num>
   <w:num w:numId="29">
-    <w:abstractNumId w:val="14"/>
+    <w:abstractNumId w:val="15"/>
   </w:num>
   <w:num w:numId="30">
-    <w:abstractNumId w:val="18"/>
+    <w:abstractNumId w:val="19"/>
+  </w:num>
+  <w:num w:numId="31">
+    <w:abstractNumId w:val="14"/>
   </w:num>
 </w:numbering>
 </file>
@@ -6110,13 +6296,13 @@
     <w:autoRedefine/>
     <w:uiPriority w:val="9"/>
     <w:qFormat/>
-    <w:rsid w:val="00B31981"/>
+    <w:rsid w:val="00C54799"/>
     <w:pPr>
       <w:keepNext/>
       <w:numPr>
         <w:numId w:val="14"/>
       </w:numPr>
-      <w:spacing w:before="240" w:after="200"/>
+      <w:shd w:val="clear" w:color="auto" w:fill="D9D9D9" w:themeFill="background1" w:themeFillShade="D9"/>
       <w:outlineLvl w:val="0"/>
     </w:pPr>
     <w:rPr>
@@ -6327,14 +6513,15 @@
     <w:link w:val="berschrift1"/>
     <w:uiPriority w:val="9"/>
     <w:locked/>
-    <w:rsid w:val="00B31981"/>
+    <w:rsid w:val="00C54799"/>
     <w:rPr>
       <w:rFonts w:ascii="Arial" w:hAnsi="Arial" w:cs="Times New Roman"/>
       <w:b/>
       <w:kern w:val="32"/>
       <w:sz w:val="28"/>
       <w:szCs w:val="28"/>
-      <w:lang w:val="x-none" w:eastAsia="de-CH"/>
+      <w:shd w:val="clear" w:color="auto" w:fill="D9D9D9" w:themeFill="background1" w:themeFillShade="D9"/>
+      <w:lang w:eastAsia="de-CH"/>
     </w:rPr>
   </w:style>
   <w:style w:type="character" w:customStyle="1" w:styleId="berschrift2Zchn">
@@ -6672,6 +6859,17 @@
       <w:lang w:val="de-CH" w:eastAsia="de-DE"/>
     </w:rPr>
   </w:style>
+  <w:style w:type="paragraph" w:styleId="Listenabsatz">
+    <w:name w:val="List Paragraph"/>
+    <w:basedOn w:val="Standard"/>
+    <w:uiPriority w:val="34"/>
+    <w:qFormat/>
+    <w:rsid w:val="00C54799"/>
+    <w:pPr>
+      <w:ind w:left="720"/>
+      <w:contextualSpacing/>
+    </w:pPr>
+  </w:style>
 </w:styles>
 </file>
 
@@ -6958,4 +7156,16 @@
   <a:objectDefaults/>
   <a:extraClrSchemeLst/>
 </a:theme>
+</file>
+
+<file path=customXml/item1.xml><?xml version="1.0" encoding="utf-8"?>
+<b:Sources xmlns:b="http://schemas.openxmlformats.org/officeDocument/2006/bibliography" xmlns="http://schemas.openxmlformats.org/officeDocument/2006/bibliography" SelectedStyle="\APASixthEditionOfficeOnline.xsl" StyleName="APA" Version="6"/>
+</file>
+
+<file path=customXml/itemProps1.xml><?xml version="1.0" encoding="utf-8"?>
+<ds:datastoreItem xmlns:ds="http://schemas.openxmlformats.org/officeDocument/2006/customXml" ds:itemID="{B266237A-8CAA-4215-8ABF-6839B0B547CC}">
+  <ds:schemaRefs>
+    <ds:schemaRef ds:uri="http://schemas.openxmlformats.org/officeDocument/2006/bibliography"/>
+  </ds:schemaRefs>
+</ds:datastoreItem>
 </file>
</xml_diff>

<commit_message>
hinzufügen der test referenzen
</commit_message>
<xml_diff>
--- a/Qualitätssicherung (u. a. Tests)/System-Testdokumentation.docx
+++ b/Qualitätssicherung (u. a. Tests)/System-Testdokumentation.docx
@@ -91,7 +91,7 @@
       <w:r>
         <w:br w:type="page"/>
       </w:r>
-      <w:bookmarkStart w:id="0" w:name="_Toc449603931"/>
+      <w:bookmarkStart w:id="0" w:name="_Toc450515341"/>
       <w:r>
         <w:lastRenderedPageBreak/>
         <w:t>Dokumentinformationen</w:t>
@@ -102,7 +102,7 @@
       <w:pPr>
         <w:pStyle w:val="berschrift2"/>
       </w:pPr>
-      <w:bookmarkStart w:id="1" w:name="_Toc449603932"/>
+      <w:bookmarkStart w:id="1" w:name="_Toc450515342"/>
       <w:r>
         <w:t>Änderungsgeschichte</w:t>
       </w:r>
@@ -318,12 +318,14 @@
       <w:pPr>
         <w:pStyle w:val="berschrift2"/>
       </w:pPr>
-      <w:bookmarkStart w:id="2" w:name="_Toc449603933"/>
+      <w:bookmarkStart w:id="2" w:name="_Toc450515343"/>
       <w:r>
         <w:t>Inhalt</w:t>
       </w:r>
       <w:bookmarkEnd w:id="2"/>
     </w:p>
+    <w:bookmarkStart w:id="3" w:name="_GoBack"/>
+    <w:bookmarkEnd w:id="3"/>
     <w:p>
       <w:pPr>
         <w:pStyle w:val="Verzeichnis1"/>
@@ -332,7 +334,7 @@
           <w:tab w:val="right" w:leader="dot" w:pos="9337"/>
         </w:tabs>
         <w:rPr>
-          <w:rFonts w:asciiTheme="minorHAnsi" w:eastAsiaTheme="minorEastAsia" w:hAnsiTheme="minorHAnsi"/>
+          <w:rFonts w:asciiTheme="minorHAnsi" w:eastAsiaTheme="minorEastAsia" w:hAnsiTheme="minorHAnsi" w:cstheme="minorBidi"/>
           <w:noProof/>
           <w:sz w:val="22"/>
           <w:szCs w:val="22"/>
@@ -348,7 +350,7 @@
       <w:r>
         <w:fldChar w:fldCharType="separate"/>
       </w:r>
-      <w:hyperlink w:anchor="_Toc449603931" w:history="1">
+      <w:hyperlink w:anchor="_Toc450515341" w:history="1">
         <w:r>
           <w:rPr>
             <w:rStyle w:val="Hyperlink"/>
@@ -358,7 +360,7 @@
         </w:r>
         <w:r>
           <w:rPr>
-            <w:rFonts w:asciiTheme="minorHAnsi" w:eastAsiaTheme="minorEastAsia" w:hAnsiTheme="minorHAnsi"/>
+            <w:rFonts w:asciiTheme="minorHAnsi" w:eastAsiaTheme="minorEastAsia" w:hAnsiTheme="minorHAnsi" w:cstheme="minorBidi"/>
             <w:noProof/>
             <w:sz w:val="22"/>
             <w:szCs w:val="22"/>
@@ -392,7 +394,7 @@
             <w:noProof/>
             <w:webHidden/>
           </w:rPr>
-          <w:instrText xml:space="preserve"> PAGEREF _Toc449603931 \h </w:instrText>
+          <w:instrText xml:space="preserve"> PAGEREF _Toc450515341 \h </w:instrText>
         </w:r>
         <w:r>
           <w:rPr>
@@ -431,14 +433,14 @@
           <w:tab w:val="right" w:leader="dot" w:pos="9337"/>
         </w:tabs>
         <w:rPr>
-          <w:rFonts w:asciiTheme="minorHAnsi" w:eastAsiaTheme="minorEastAsia" w:hAnsiTheme="minorHAnsi"/>
+          <w:rFonts w:asciiTheme="minorHAnsi" w:eastAsiaTheme="minorEastAsia" w:hAnsiTheme="minorHAnsi" w:cstheme="minorBidi"/>
           <w:noProof/>
           <w:sz w:val="22"/>
           <w:szCs w:val="22"/>
           <w:lang w:eastAsia="de-DE"/>
         </w:rPr>
       </w:pPr>
-      <w:hyperlink w:anchor="_Toc449603932" w:history="1">
+      <w:hyperlink w:anchor="_Toc450515342" w:history="1">
         <w:r>
           <w:rPr>
             <w:rStyle w:val="Hyperlink"/>
@@ -448,7 +450,7 @@
         </w:r>
         <w:r>
           <w:rPr>
-            <w:rFonts w:asciiTheme="minorHAnsi" w:eastAsiaTheme="minorEastAsia" w:hAnsiTheme="minorHAnsi"/>
+            <w:rFonts w:asciiTheme="minorHAnsi" w:eastAsiaTheme="minorEastAsia" w:hAnsiTheme="minorHAnsi" w:cstheme="minorBidi"/>
             <w:noProof/>
             <w:sz w:val="22"/>
             <w:szCs w:val="22"/>
@@ -482,7 +484,7 @@
             <w:noProof/>
             <w:webHidden/>
           </w:rPr>
-          <w:instrText xml:space="preserve"> PAGEREF _Toc449603932 \h </w:instrText>
+          <w:instrText xml:space="preserve"> PAGEREF _Toc450515342 \h </w:instrText>
         </w:r>
         <w:r>
           <w:rPr>
@@ -521,14 +523,14 @@
           <w:tab w:val="right" w:leader="dot" w:pos="9337"/>
         </w:tabs>
         <w:rPr>
-          <w:rFonts w:asciiTheme="minorHAnsi" w:eastAsiaTheme="minorEastAsia" w:hAnsiTheme="minorHAnsi"/>
+          <w:rFonts w:asciiTheme="minorHAnsi" w:eastAsiaTheme="minorEastAsia" w:hAnsiTheme="minorHAnsi" w:cstheme="minorBidi"/>
           <w:noProof/>
           <w:sz w:val="22"/>
           <w:szCs w:val="22"/>
           <w:lang w:eastAsia="de-DE"/>
         </w:rPr>
       </w:pPr>
-      <w:hyperlink w:anchor="_Toc449603933" w:history="1">
+      <w:hyperlink w:anchor="_Toc450515343" w:history="1">
         <w:r>
           <w:rPr>
             <w:rStyle w:val="Hyperlink"/>
@@ -538,7 +540,7 @@
         </w:r>
         <w:r>
           <w:rPr>
-            <w:rFonts w:asciiTheme="minorHAnsi" w:eastAsiaTheme="minorEastAsia" w:hAnsiTheme="minorHAnsi"/>
+            <w:rFonts w:asciiTheme="minorHAnsi" w:eastAsiaTheme="minorEastAsia" w:hAnsiTheme="minorHAnsi" w:cstheme="minorBidi"/>
             <w:noProof/>
             <w:sz w:val="22"/>
             <w:szCs w:val="22"/>
@@ -572,7 +574,7 @@
             <w:noProof/>
             <w:webHidden/>
           </w:rPr>
-          <w:instrText xml:space="preserve"> PAGEREF _Toc449603933 \h </w:instrText>
+          <w:instrText xml:space="preserve"> PAGEREF _Toc450515343 \h </w:instrText>
         </w:r>
         <w:r>
           <w:rPr>
@@ -611,14 +613,14 @@
           <w:tab w:val="right" w:leader="dot" w:pos="9337"/>
         </w:tabs>
         <w:rPr>
-          <w:rFonts w:asciiTheme="minorHAnsi" w:eastAsiaTheme="minorEastAsia" w:hAnsiTheme="minorHAnsi"/>
+          <w:rFonts w:asciiTheme="minorHAnsi" w:eastAsiaTheme="minorEastAsia" w:hAnsiTheme="minorHAnsi" w:cstheme="minorBidi"/>
           <w:noProof/>
           <w:sz w:val="22"/>
           <w:szCs w:val="22"/>
           <w:lang w:eastAsia="de-DE"/>
         </w:rPr>
       </w:pPr>
-      <w:hyperlink w:anchor="_Toc449603934" w:history="1">
+      <w:hyperlink w:anchor="_Toc450515344" w:history="1">
         <w:r>
           <w:rPr>
             <w:rStyle w:val="Hyperlink"/>
@@ -628,7 +630,7 @@
         </w:r>
         <w:r>
           <w:rPr>
-            <w:rFonts w:asciiTheme="minorHAnsi" w:eastAsiaTheme="minorEastAsia" w:hAnsiTheme="minorHAnsi"/>
+            <w:rFonts w:asciiTheme="minorHAnsi" w:eastAsiaTheme="minorEastAsia" w:hAnsiTheme="minorHAnsi" w:cstheme="minorBidi"/>
             <w:noProof/>
             <w:sz w:val="22"/>
             <w:szCs w:val="22"/>
@@ -662,7 +664,7 @@
             <w:noProof/>
             <w:webHidden/>
           </w:rPr>
-          <w:instrText xml:space="preserve"> PAGEREF _Toc449603934 \h </w:instrText>
+          <w:instrText xml:space="preserve"> PAGEREF _Toc450515344 \h </w:instrText>
         </w:r>
         <w:r>
           <w:rPr>
@@ -701,14 +703,14 @@
           <w:tab w:val="right" w:leader="dot" w:pos="9337"/>
         </w:tabs>
         <w:rPr>
-          <w:rFonts w:asciiTheme="minorHAnsi" w:eastAsiaTheme="minorEastAsia" w:hAnsiTheme="minorHAnsi"/>
+          <w:rFonts w:asciiTheme="minorHAnsi" w:eastAsiaTheme="minorEastAsia" w:hAnsiTheme="minorHAnsi" w:cstheme="minorBidi"/>
           <w:noProof/>
           <w:sz w:val="22"/>
           <w:szCs w:val="22"/>
           <w:lang w:eastAsia="de-DE"/>
         </w:rPr>
       </w:pPr>
-      <w:hyperlink w:anchor="_Toc449603935" w:history="1">
+      <w:hyperlink w:anchor="_Toc450515345" w:history="1">
         <w:r>
           <w:rPr>
             <w:rStyle w:val="Hyperlink"/>
@@ -718,7 +720,7 @@
         </w:r>
         <w:r>
           <w:rPr>
-            <w:rFonts w:asciiTheme="minorHAnsi" w:eastAsiaTheme="minorEastAsia" w:hAnsiTheme="minorHAnsi"/>
+            <w:rFonts w:asciiTheme="minorHAnsi" w:eastAsiaTheme="minorEastAsia" w:hAnsiTheme="minorHAnsi" w:cstheme="minorBidi"/>
             <w:noProof/>
             <w:sz w:val="22"/>
             <w:szCs w:val="22"/>
@@ -752,7 +754,7 @@
             <w:noProof/>
             <w:webHidden/>
           </w:rPr>
-          <w:instrText xml:space="preserve"> PAGEREF _Toc449603935 \h </w:instrText>
+          <w:instrText xml:space="preserve"> PAGEREF _Toc450515345 \h </w:instrText>
         </w:r>
         <w:r>
           <w:rPr>
@@ -791,14 +793,14 @@
           <w:tab w:val="right" w:leader="dot" w:pos="9337"/>
         </w:tabs>
         <w:rPr>
-          <w:rFonts w:asciiTheme="minorHAnsi" w:eastAsiaTheme="minorEastAsia" w:hAnsiTheme="minorHAnsi"/>
+          <w:rFonts w:asciiTheme="minorHAnsi" w:eastAsiaTheme="minorEastAsia" w:hAnsiTheme="minorHAnsi" w:cstheme="minorBidi"/>
           <w:noProof/>
           <w:sz w:val="22"/>
           <w:szCs w:val="22"/>
           <w:lang w:eastAsia="de-DE"/>
         </w:rPr>
       </w:pPr>
-      <w:hyperlink w:anchor="_Toc449603936" w:history="1">
+      <w:hyperlink w:anchor="_Toc450515346" w:history="1">
         <w:r>
           <w:rPr>
             <w:rStyle w:val="Hyperlink"/>
@@ -808,7 +810,7 @@
         </w:r>
         <w:r>
           <w:rPr>
-            <w:rFonts w:asciiTheme="minorHAnsi" w:eastAsiaTheme="minorEastAsia" w:hAnsiTheme="minorHAnsi"/>
+            <w:rFonts w:asciiTheme="minorHAnsi" w:eastAsiaTheme="minorEastAsia" w:hAnsiTheme="minorHAnsi" w:cstheme="minorBidi"/>
             <w:noProof/>
             <w:sz w:val="22"/>
             <w:szCs w:val="22"/>
@@ -842,7 +844,7 @@
             <w:noProof/>
             <w:webHidden/>
           </w:rPr>
-          <w:instrText xml:space="preserve"> PAGEREF _Toc449603936 \h </w:instrText>
+          <w:instrText xml:space="preserve"> PAGEREF _Toc450515346 \h </w:instrText>
         </w:r>
         <w:r>
           <w:rPr>
@@ -881,14 +883,14 @@
           <w:tab w:val="right" w:leader="dot" w:pos="9337"/>
         </w:tabs>
         <w:rPr>
-          <w:rFonts w:asciiTheme="minorHAnsi" w:eastAsiaTheme="minorEastAsia" w:hAnsiTheme="minorHAnsi"/>
+          <w:rFonts w:asciiTheme="minorHAnsi" w:eastAsiaTheme="minorEastAsia" w:hAnsiTheme="minorHAnsi" w:cstheme="minorBidi"/>
           <w:noProof/>
           <w:sz w:val="22"/>
           <w:szCs w:val="22"/>
           <w:lang w:eastAsia="de-DE"/>
         </w:rPr>
       </w:pPr>
-      <w:hyperlink w:anchor="_Toc449603937" w:history="1">
+      <w:hyperlink w:anchor="_Toc450515347" w:history="1">
         <w:r>
           <w:rPr>
             <w:rStyle w:val="Hyperlink"/>
@@ -898,7 +900,7 @@
         </w:r>
         <w:r>
           <w:rPr>
-            <w:rFonts w:asciiTheme="minorHAnsi" w:eastAsiaTheme="minorEastAsia" w:hAnsiTheme="minorHAnsi"/>
+            <w:rFonts w:asciiTheme="minorHAnsi" w:eastAsiaTheme="minorEastAsia" w:hAnsiTheme="minorHAnsi" w:cstheme="minorBidi"/>
             <w:noProof/>
             <w:sz w:val="22"/>
             <w:szCs w:val="22"/>
@@ -932,7 +934,7 @@
             <w:noProof/>
             <w:webHidden/>
           </w:rPr>
-          <w:instrText xml:space="preserve"> PAGEREF _Toc449603937 \h </w:instrText>
+          <w:instrText xml:space="preserve"> PAGEREF _Toc450515347 \h </w:instrText>
         </w:r>
         <w:r>
           <w:rPr>
@@ -971,14 +973,14 @@
           <w:tab w:val="right" w:leader="dot" w:pos="9337"/>
         </w:tabs>
         <w:rPr>
-          <w:rFonts w:asciiTheme="minorHAnsi" w:eastAsiaTheme="minorEastAsia" w:hAnsiTheme="minorHAnsi"/>
+          <w:rFonts w:asciiTheme="minorHAnsi" w:eastAsiaTheme="minorEastAsia" w:hAnsiTheme="minorHAnsi" w:cstheme="minorBidi"/>
           <w:noProof/>
           <w:sz w:val="22"/>
           <w:szCs w:val="22"/>
           <w:lang w:eastAsia="de-DE"/>
         </w:rPr>
       </w:pPr>
-      <w:hyperlink w:anchor="_Toc449603938" w:history="1">
+      <w:hyperlink w:anchor="_Toc450515348" w:history="1">
         <w:r>
           <w:rPr>
             <w:rStyle w:val="Hyperlink"/>
@@ -988,7 +990,7 @@
         </w:r>
         <w:r>
           <w:rPr>
-            <w:rFonts w:asciiTheme="minorHAnsi" w:eastAsiaTheme="minorEastAsia" w:hAnsiTheme="minorHAnsi"/>
+            <w:rFonts w:asciiTheme="minorHAnsi" w:eastAsiaTheme="minorEastAsia" w:hAnsiTheme="minorHAnsi" w:cstheme="minorBidi"/>
             <w:noProof/>
             <w:sz w:val="22"/>
             <w:szCs w:val="22"/>
@@ -1022,7 +1024,7 @@
             <w:noProof/>
             <w:webHidden/>
           </w:rPr>
-          <w:instrText xml:space="preserve"> PAGEREF _Toc449603938 \h </w:instrText>
+          <w:instrText xml:space="preserve"> PAGEREF _Toc450515348 \h </w:instrText>
         </w:r>
         <w:r>
           <w:rPr>
@@ -1061,14 +1063,14 @@
           <w:tab w:val="right" w:leader="dot" w:pos="9337"/>
         </w:tabs>
         <w:rPr>
-          <w:rFonts w:asciiTheme="minorHAnsi" w:eastAsiaTheme="minorEastAsia" w:hAnsiTheme="minorHAnsi"/>
+          <w:rFonts w:asciiTheme="minorHAnsi" w:eastAsiaTheme="minorEastAsia" w:hAnsiTheme="minorHAnsi" w:cstheme="minorBidi"/>
           <w:noProof/>
           <w:sz w:val="22"/>
           <w:szCs w:val="22"/>
           <w:lang w:eastAsia="de-DE"/>
         </w:rPr>
       </w:pPr>
-      <w:hyperlink w:anchor="_Toc449603939" w:history="1">
+      <w:hyperlink w:anchor="_Toc450515349" w:history="1">
         <w:r>
           <w:rPr>
             <w:rStyle w:val="Hyperlink"/>
@@ -1078,7 +1080,7 @@
         </w:r>
         <w:r>
           <w:rPr>
-            <w:rFonts w:asciiTheme="minorHAnsi" w:eastAsiaTheme="minorEastAsia" w:hAnsiTheme="minorHAnsi"/>
+            <w:rFonts w:asciiTheme="minorHAnsi" w:eastAsiaTheme="minorEastAsia" w:hAnsiTheme="minorHAnsi" w:cstheme="minorBidi"/>
             <w:noProof/>
             <w:sz w:val="22"/>
             <w:szCs w:val="22"/>
@@ -1112,7 +1114,7 @@
             <w:noProof/>
             <w:webHidden/>
           </w:rPr>
-          <w:instrText xml:space="preserve"> PAGEREF _Toc449603939 \h </w:instrText>
+          <w:instrText xml:space="preserve"> PAGEREF _Toc450515349 \h </w:instrText>
         </w:r>
         <w:r>
           <w:rPr>
@@ -1151,14 +1153,14 @@
           <w:tab w:val="right" w:leader="dot" w:pos="9337"/>
         </w:tabs>
         <w:rPr>
-          <w:rFonts w:asciiTheme="minorHAnsi" w:eastAsiaTheme="minorEastAsia" w:hAnsiTheme="minorHAnsi"/>
+          <w:rFonts w:asciiTheme="minorHAnsi" w:eastAsiaTheme="minorEastAsia" w:hAnsiTheme="minorHAnsi" w:cstheme="minorBidi"/>
           <w:noProof/>
           <w:sz w:val="22"/>
           <w:szCs w:val="22"/>
           <w:lang w:eastAsia="de-DE"/>
         </w:rPr>
       </w:pPr>
-      <w:hyperlink w:anchor="_Toc449603940" w:history="1">
+      <w:hyperlink w:anchor="_Toc450515350" w:history="1">
         <w:r>
           <w:rPr>
             <w:rStyle w:val="Hyperlink"/>
@@ -1168,7 +1170,7 @@
         </w:r>
         <w:r>
           <w:rPr>
-            <w:rFonts w:asciiTheme="minorHAnsi" w:eastAsiaTheme="minorEastAsia" w:hAnsiTheme="minorHAnsi"/>
+            <w:rFonts w:asciiTheme="minorHAnsi" w:eastAsiaTheme="minorEastAsia" w:hAnsiTheme="minorHAnsi" w:cstheme="minorBidi"/>
             <w:noProof/>
             <w:sz w:val="22"/>
             <w:szCs w:val="22"/>
@@ -1202,7 +1204,7 @@
             <w:noProof/>
             <w:webHidden/>
           </w:rPr>
-          <w:instrText xml:space="preserve"> PAGEREF _Toc449603940 \h </w:instrText>
+          <w:instrText xml:space="preserve"> PAGEREF _Toc450515350 \h </w:instrText>
         </w:r>
         <w:r>
           <w:rPr>
@@ -1241,14 +1243,14 @@
           <w:tab w:val="right" w:leader="dot" w:pos="9337"/>
         </w:tabs>
         <w:rPr>
-          <w:rFonts w:asciiTheme="minorHAnsi" w:eastAsiaTheme="minorEastAsia" w:hAnsiTheme="minorHAnsi"/>
+          <w:rFonts w:asciiTheme="minorHAnsi" w:eastAsiaTheme="minorEastAsia" w:hAnsiTheme="minorHAnsi" w:cstheme="minorBidi"/>
           <w:noProof/>
           <w:sz w:val="22"/>
           <w:szCs w:val="22"/>
           <w:lang w:eastAsia="de-DE"/>
         </w:rPr>
       </w:pPr>
-      <w:hyperlink w:anchor="_Toc449603941" w:history="1">
+      <w:hyperlink w:anchor="_Toc450515351" w:history="1">
         <w:r>
           <w:rPr>
             <w:rStyle w:val="Hyperlink"/>
@@ -1258,7 +1260,7 @@
         </w:r>
         <w:r>
           <w:rPr>
-            <w:rFonts w:asciiTheme="minorHAnsi" w:eastAsiaTheme="minorEastAsia" w:hAnsiTheme="minorHAnsi"/>
+            <w:rFonts w:asciiTheme="minorHAnsi" w:eastAsiaTheme="minorEastAsia" w:hAnsiTheme="minorHAnsi" w:cstheme="minorBidi"/>
             <w:noProof/>
             <w:sz w:val="22"/>
             <w:szCs w:val="22"/>
@@ -1292,7 +1294,7 @@
             <w:noProof/>
             <w:webHidden/>
           </w:rPr>
-          <w:instrText xml:space="preserve"> PAGEREF _Toc449603941 \h </w:instrText>
+          <w:instrText xml:space="preserve"> PAGEREF _Toc450515351 \h </w:instrText>
         </w:r>
         <w:r>
           <w:rPr>
@@ -1331,14 +1333,14 @@
           <w:tab w:val="right" w:leader="dot" w:pos="9337"/>
         </w:tabs>
         <w:rPr>
-          <w:rFonts w:asciiTheme="minorHAnsi" w:eastAsiaTheme="minorEastAsia" w:hAnsiTheme="minorHAnsi"/>
+          <w:rFonts w:asciiTheme="minorHAnsi" w:eastAsiaTheme="minorEastAsia" w:hAnsiTheme="minorHAnsi" w:cstheme="minorBidi"/>
           <w:noProof/>
           <w:sz w:val="22"/>
           <w:szCs w:val="22"/>
           <w:lang w:eastAsia="de-DE"/>
         </w:rPr>
       </w:pPr>
-      <w:hyperlink w:anchor="_Toc449603942" w:history="1">
+      <w:hyperlink w:anchor="_Toc450515352" w:history="1">
         <w:r>
           <w:rPr>
             <w:rStyle w:val="Hyperlink"/>
@@ -1348,7 +1350,7 @@
         </w:r>
         <w:r>
           <w:rPr>
-            <w:rFonts w:asciiTheme="minorHAnsi" w:eastAsiaTheme="minorEastAsia" w:hAnsiTheme="minorHAnsi"/>
+            <w:rFonts w:asciiTheme="minorHAnsi" w:eastAsiaTheme="minorEastAsia" w:hAnsiTheme="minorHAnsi" w:cstheme="minorBidi"/>
             <w:noProof/>
             <w:sz w:val="22"/>
             <w:szCs w:val="22"/>
@@ -1382,7 +1384,7 @@
             <w:noProof/>
             <w:webHidden/>
           </w:rPr>
-          <w:instrText xml:space="preserve"> PAGEREF _Toc449603942 \h </w:instrText>
+          <w:instrText xml:space="preserve"> PAGEREF _Toc450515352 \h </w:instrText>
         </w:r>
         <w:r>
           <w:rPr>
@@ -1421,14 +1423,14 @@
           <w:tab w:val="right" w:leader="dot" w:pos="9337"/>
         </w:tabs>
         <w:rPr>
-          <w:rFonts w:asciiTheme="minorHAnsi" w:eastAsiaTheme="minorEastAsia" w:hAnsiTheme="minorHAnsi"/>
+          <w:rFonts w:asciiTheme="minorHAnsi" w:eastAsiaTheme="minorEastAsia" w:hAnsiTheme="minorHAnsi" w:cstheme="minorBidi"/>
           <w:noProof/>
           <w:sz w:val="22"/>
           <w:szCs w:val="22"/>
           <w:lang w:eastAsia="de-DE"/>
         </w:rPr>
       </w:pPr>
-      <w:hyperlink w:anchor="_Toc449603943" w:history="1">
+      <w:hyperlink w:anchor="_Toc450515353" w:history="1">
         <w:r>
           <w:rPr>
             <w:rStyle w:val="Hyperlink"/>
@@ -1438,7 +1440,7 @@
         </w:r>
         <w:r>
           <w:rPr>
-            <w:rFonts w:asciiTheme="minorHAnsi" w:eastAsiaTheme="minorEastAsia" w:hAnsiTheme="minorHAnsi"/>
+            <w:rFonts w:asciiTheme="minorHAnsi" w:eastAsiaTheme="minorEastAsia" w:hAnsiTheme="minorHAnsi" w:cstheme="minorBidi"/>
             <w:noProof/>
             <w:sz w:val="22"/>
             <w:szCs w:val="22"/>
@@ -1472,7 +1474,7 @@
             <w:noProof/>
             <w:webHidden/>
           </w:rPr>
-          <w:instrText xml:space="preserve"> PAGEREF _Toc449603943 \h </w:instrText>
+          <w:instrText xml:space="preserve"> PAGEREF _Toc450515353 \h </w:instrText>
         </w:r>
         <w:r>
           <w:rPr>
@@ -1511,14 +1513,14 @@
           <w:tab w:val="right" w:leader="dot" w:pos="9337"/>
         </w:tabs>
         <w:rPr>
-          <w:rFonts w:asciiTheme="minorHAnsi" w:eastAsiaTheme="minorEastAsia" w:hAnsiTheme="minorHAnsi"/>
+          <w:rFonts w:asciiTheme="minorHAnsi" w:eastAsiaTheme="minorEastAsia" w:hAnsiTheme="minorHAnsi" w:cstheme="minorBidi"/>
           <w:noProof/>
           <w:sz w:val="22"/>
           <w:szCs w:val="22"/>
           <w:lang w:eastAsia="de-DE"/>
         </w:rPr>
       </w:pPr>
-      <w:hyperlink w:anchor="_Toc449603944" w:history="1">
+      <w:hyperlink w:anchor="_Toc450515354" w:history="1">
         <w:r>
           <w:rPr>
             <w:rStyle w:val="Hyperlink"/>
@@ -1528,7 +1530,7 @@
         </w:r>
         <w:r>
           <w:rPr>
-            <w:rFonts w:asciiTheme="minorHAnsi" w:eastAsiaTheme="minorEastAsia" w:hAnsiTheme="minorHAnsi"/>
+            <w:rFonts w:asciiTheme="minorHAnsi" w:eastAsiaTheme="minorEastAsia" w:hAnsiTheme="minorHAnsi" w:cstheme="minorBidi"/>
             <w:noProof/>
             <w:sz w:val="22"/>
             <w:szCs w:val="22"/>
@@ -1562,7 +1564,7 @@
             <w:noProof/>
             <w:webHidden/>
           </w:rPr>
-          <w:instrText xml:space="preserve"> PAGEREF _Toc449603944 \h </w:instrText>
+          <w:instrText xml:space="preserve"> PAGEREF _Toc450515354 \h </w:instrText>
         </w:r>
         <w:r>
           <w:rPr>
@@ -1601,14 +1603,14 @@
           <w:tab w:val="right" w:leader="dot" w:pos="9337"/>
         </w:tabs>
         <w:rPr>
-          <w:rFonts w:asciiTheme="minorHAnsi" w:eastAsiaTheme="minorEastAsia" w:hAnsiTheme="minorHAnsi"/>
+          <w:rFonts w:asciiTheme="minorHAnsi" w:eastAsiaTheme="minorEastAsia" w:hAnsiTheme="minorHAnsi" w:cstheme="minorBidi"/>
           <w:noProof/>
           <w:sz w:val="22"/>
           <w:szCs w:val="22"/>
           <w:lang w:eastAsia="de-DE"/>
         </w:rPr>
       </w:pPr>
-      <w:hyperlink w:anchor="_Toc449603945" w:history="1">
+      <w:hyperlink w:anchor="_Toc450515355" w:history="1">
         <w:r>
           <w:rPr>
             <w:rStyle w:val="Hyperlink"/>
@@ -1618,7 +1620,7 @@
         </w:r>
         <w:r>
           <w:rPr>
-            <w:rFonts w:asciiTheme="minorHAnsi" w:eastAsiaTheme="minorEastAsia" w:hAnsiTheme="minorHAnsi"/>
+            <w:rFonts w:asciiTheme="minorHAnsi" w:eastAsiaTheme="minorEastAsia" w:hAnsiTheme="minorHAnsi" w:cstheme="minorBidi"/>
             <w:noProof/>
             <w:sz w:val="22"/>
             <w:szCs w:val="22"/>
@@ -1652,7 +1654,7 @@
             <w:noProof/>
             <w:webHidden/>
           </w:rPr>
-          <w:instrText xml:space="preserve"> PAGEREF _Toc449603945 \h </w:instrText>
+          <w:instrText xml:space="preserve"> PAGEREF _Toc450515355 \h </w:instrText>
         </w:r>
         <w:r>
           <w:rPr>
@@ -1691,14 +1693,14 @@
           <w:tab w:val="right" w:leader="dot" w:pos="9337"/>
         </w:tabs>
         <w:rPr>
-          <w:rFonts w:asciiTheme="minorHAnsi" w:eastAsiaTheme="minorEastAsia" w:hAnsiTheme="minorHAnsi"/>
+          <w:rFonts w:asciiTheme="minorHAnsi" w:eastAsiaTheme="minorEastAsia" w:hAnsiTheme="minorHAnsi" w:cstheme="minorBidi"/>
           <w:noProof/>
           <w:sz w:val="22"/>
           <w:szCs w:val="22"/>
           <w:lang w:eastAsia="de-DE"/>
         </w:rPr>
       </w:pPr>
-      <w:hyperlink w:anchor="_Toc449603946" w:history="1">
+      <w:hyperlink w:anchor="_Toc450515356" w:history="1">
         <w:r>
           <w:rPr>
             <w:rStyle w:val="Hyperlink"/>
@@ -1708,7 +1710,7 @@
         </w:r>
         <w:r>
           <w:rPr>
-            <w:rFonts w:asciiTheme="minorHAnsi" w:eastAsiaTheme="minorEastAsia" w:hAnsiTheme="minorHAnsi"/>
+            <w:rFonts w:asciiTheme="minorHAnsi" w:eastAsiaTheme="minorEastAsia" w:hAnsiTheme="minorHAnsi" w:cstheme="minorBidi"/>
             <w:noProof/>
             <w:sz w:val="22"/>
             <w:szCs w:val="22"/>
@@ -1742,7 +1744,7 @@
             <w:noProof/>
             <w:webHidden/>
           </w:rPr>
-          <w:instrText xml:space="preserve"> PAGEREF _Toc449603946 \h </w:instrText>
+          <w:instrText xml:space="preserve"> PAGEREF _Toc450515356 \h </w:instrText>
         </w:r>
         <w:r>
           <w:rPr>
@@ -1781,14 +1783,14 @@
           <w:tab w:val="right" w:leader="dot" w:pos="9337"/>
         </w:tabs>
         <w:rPr>
-          <w:rFonts w:asciiTheme="minorHAnsi" w:eastAsiaTheme="minorEastAsia" w:hAnsiTheme="minorHAnsi"/>
+          <w:rFonts w:asciiTheme="minorHAnsi" w:eastAsiaTheme="minorEastAsia" w:hAnsiTheme="minorHAnsi" w:cstheme="minorBidi"/>
           <w:noProof/>
           <w:sz w:val="22"/>
           <w:szCs w:val="22"/>
           <w:lang w:eastAsia="de-DE"/>
         </w:rPr>
       </w:pPr>
-      <w:hyperlink w:anchor="_Toc449603947" w:history="1">
+      <w:hyperlink w:anchor="_Toc450515357" w:history="1">
         <w:r>
           <w:rPr>
             <w:rStyle w:val="Hyperlink"/>
@@ -1798,7 +1800,7 @@
         </w:r>
         <w:r>
           <w:rPr>
-            <w:rFonts w:asciiTheme="minorHAnsi" w:eastAsiaTheme="minorEastAsia" w:hAnsiTheme="minorHAnsi"/>
+            <w:rFonts w:asciiTheme="minorHAnsi" w:eastAsiaTheme="minorEastAsia" w:hAnsiTheme="minorHAnsi" w:cstheme="minorBidi"/>
             <w:noProof/>
             <w:sz w:val="22"/>
             <w:szCs w:val="22"/>
@@ -1832,7 +1834,7 @@
             <w:noProof/>
             <w:webHidden/>
           </w:rPr>
-          <w:instrText xml:space="preserve"> PAGEREF _Toc449603947 \h </w:instrText>
+          <w:instrText xml:space="preserve"> PAGEREF _Toc450515357 \h </w:instrText>
         </w:r>
         <w:r>
           <w:rPr>
@@ -1871,14 +1873,14 @@
           <w:tab w:val="right" w:leader="dot" w:pos="9337"/>
         </w:tabs>
         <w:rPr>
-          <w:rFonts w:asciiTheme="minorHAnsi" w:eastAsiaTheme="minorEastAsia" w:hAnsiTheme="minorHAnsi"/>
+          <w:rFonts w:asciiTheme="minorHAnsi" w:eastAsiaTheme="minorEastAsia" w:hAnsiTheme="minorHAnsi" w:cstheme="minorBidi"/>
           <w:noProof/>
           <w:sz w:val="22"/>
           <w:szCs w:val="22"/>
           <w:lang w:eastAsia="de-DE"/>
         </w:rPr>
       </w:pPr>
-      <w:hyperlink w:anchor="_Toc449603948" w:history="1">
+      <w:hyperlink w:anchor="_Toc450515358" w:history="1">
         <w:r>
           <w:rPr>
             <w:rStyle w:val="Hyperlink"/>
@@ -1888,7 +1890,7 @@
         </w:r>
         <w:r>
           <w:rPr>
-            <w:rFonts w:asciiTheme="minorHAnsi" w:eastAsiaTheme="minorEastAsia" w:hAnsiTheme="minorHAnsi"/>
+            <w:rFonts w:asciiTheme="minorHAnsi" w:eastAsiaTheme="minorEastAsia" w:hAnsiTheme="minorHAnsi" w:cstheme="minorBidi"/>
             <w:noProof/>
             <w:sz w:val="22"/>
             <w:szCs w:val="22"/>
@@ -1922,7 +1924,7 @@
             <w:noProof/>
             <w:webHidden/>
           </w:rPr>
-          <w:instrText xml:space="preserve"> PAGEREF _Toc449603948 \h </w:instrText>
+          <w:instrText xml:space="preserve"> PAGEREF _Toc450515358 \h </w:instrText>
         </w:r>
         <w:r>
           <w:rPr>
@@ -1961,14 +1963,14 @@
           <w:tab w:val="right" w:leader="dot" w:pos="9337"/>
         </w:tabs>
         <w:rPr>
-          <w:rFonts w:asciiTheme="minorHAnsi" w:eastAsiaTheme="minorEastAsia" w:hAnsiTheme="minorHAnsi"/>
+          <w:rFonts w:asciiTheme="minorHAnsi" w:eastAsiaTheme="minorEastAsia" w:hAnsiTheme="minorHAnsi" w:cstheme="minorBidi"/>
           <w:noProof/>
           <w:sz w:val="22"/>
           <w:szCs w:val="22"/>
           <w:lang w:eastAsia="de-DE"/>
         </w:rPr>
       </w:pPr>
-      <w:hyperlink w:anchor="_Toc449603949" w:history="1">
+      <w:hyperlink w:anchor="_Toc450515359" w:history="1">
         <w:r>
           <w:rPr>
             <w:rStyle w:val="Hyperlink"/>
@@ -1978,7 +1980,7 @@
         </w:r>
         <w:r>
           <w:rPr>
-            <w:rFonts w:asciiTheme="minorHAnsi" w:eastAsiaTheme="minorEastAsia" w:hAnsiTheme="minorHAnsi"/>
+            <w:rFonts w:asciiTheme="minorHAnsi" w:eastAsiaTheme="minorEastAsia" w:hAnsiTheme="minorHAnsi" w:cstheme="minorBidi"/>
             <w:noProof/>
             <w:sz w:val="22"/>
             <w:szCs w:val="22"/>
@@ -2012,7 +2014,7 @@
             <w:noProof/>
             <w:webHidden/>
           </w:rPr>
-          <w:instrText xml:space="preserve"> PAGEREF _Toc449603949 \h </w:instrText>
+          <w:instrText xml:space="preserve"> PAGEREF _Toc450515359 \h </w:instrText>
         </w:r>
         <w:r>
           <w:rPr>
@@ -2051,14 +2053,14 @@
           <w:tab w:val="right" w:leader="dot" w:pos="9337"/>
         </w:tabs>
         <w:rPr>
-          <w:rFonts w:asciiTheme="minorHAnsi" w:eastAsiaTheme="minorEastAsia" w:hAnsiTheme="minorHAnsi"/>
+          <w:rFonts w:asciiTheme="minorHAnsi" w:eastAsiaTheme="minorEastAsia" w:hAnsiTheme="minorHAnsi" w:cstheme="minorBidi"/>
           <w:noProof/>
           <w:sz w:val="22"/>
           <w:szCs w:val="22"/>
           <w:lang w:eastAsia="de-DE"/>
         </w:rPr>
       </w:pPr>
-      <w:hyperlink w:anchor="_Toc449603950" w:history="1">
+      <w:hyperlink w:anchor="_Toc450515360" w:history="1">
         <w:r>
           <w:rPr>
             <w:rStyle w:val="Hyperlink"/>
@@ -2068,7 +2070,7 @@
         </w:r>
         <w:r>
           <w:rPr>
-            <w:rFonts w:asciiTheme="minorHAnsi" w:eastAsiaTheme="minorEastAsia" w:hAnsiTheme="minorHAnsi"/>
+            <w:rFonts w:asciiTheme="minorHAnsi" w:eastAsiaTheme="minorEastAsia" w:hAnsiTheme="minorHAnsi" w:cstheme="minorBidi"/>
             <w:noProof/>
             <w:sz w:val="22"/>
             <w:szCs w:val="22"/>
@@ -2102,7 +2104,7 @@
             <w:noProof/>
             <w:webHidden/>
           </w:rPr>
-          <w:instrText xml:space="preserve"> PAGEREF _Toc449603950 \h </w:instrText>
+          <w:instrText xml:space="preserve"> PAGEREF _Toc450515360 \h </w:instrText>
         </w:r>
         <w:r>
           <w:rPr>
@@ -2141,14 +2143,14 @@
           <w:tab w:val="right" w:leader="dot" w:pos="9337"/>
         </w:tabs>
         <w:rPr>
-          <w:rFonts w:asciiTheme="minorHAnsi" w:eastAsiaTheme="minorEastAsia" w:hAnsiTheme="minorHAnsi"/>
+          <w:rFonts w:asciiTheme="minorHAnsi" w:eastAsiaTheme="minorEastAsia" w:hAnsiTheme="minorHAnsi" w:cstheme="minorBidi"/>
           <w:noProof/>
           <w:sz w:val="22"/>
           <w:szCs w:val="22"/>
           <w:lang w:eastAsia="de-DE"/>
         </w:rPr>
       </w:pPr>
-      <w:hyperlink w:anchor="_Toc449603951" w:history="1">
+      <w:hyperlink w:anchor="_Toc450515361" w:history="1">
         <w:r>
           <w:rPr>
             <w:rStyle w:val="Hyperlink"/>
@@ -2158,7 +2160,7 @@
         </w:r>
         <w:r>
           <w:rPr>
-            <w:rFonts w:asciiTheme="minorHAnsi" w:eastAsiaTheme="minorEastAsia" w:hAnsiTheme="minorHAnsi"/>
+            <w:rFonts w:asciiTheme="minorHAnsi" w:eastAsiaTheme="minorEastAsia" w:hAnsiTheme="minorHAnsi" w:cstheme="minorBidi"/>
             <w:noProof/>
             <w:sz w:val="22"/>
             <w:szCs w:val="22"/>
@@ -2192,7 +2194,7 @@
             <w:noProof/>
             <w:webHidden/>
           </w:rPr>
-          <w:instrText xml:space="preserve"> PAGEREF _Toc449603951 \h </w:instrText>
+          <w:instrText xml:space="preserve"> PAGEREF _Toc450515361 \h </w:instrText>
         </w:r>
         <w:r>
           <w:rPr>
@@ -2231,14 +2233,14 @@
           <w:tab w:val="right" w:leader="dot" w:pos="9337"/>
         </w:tabs>
         <w:rPr>
-          <w:rFonts w:asciiTheme="minorHAnsi" w:eastAsiaTheme="minorEastAsia" w:hAnsiTheme="minorHAnsi"/>
+          <w:rFonts w:asciiTheme="minorHAnsi" w:eastAsiaTheme="minorEastAsia" w:hAnsiTheme="minorHAnsi" w:cstheme="minorBidi"/>
           <w:noProof/>
           <w:sz w:val="22"/>
           <w:szCs w:val="22"/>
           <w:lang w:eastAsia="de-DE"/>
         </w:rPr>
       </w:pPr>
-      <w:hyperlink w:anchor="_Toc449603952" w:history="1">
+      <w:hyperlink w:anchor="_Toc450515362" w:history="1">
         <w:r>
           <w:rPr>
             <w:rStyle w:val="Hyperlink"/>
@@ -2248,7 +2250,7 @@
         </w:r>
         <w:r>
           <w:rPr>
-            <w:rFonts w:asciiTheme="minorHAnsi" w:eastAsiaTheme="minorEastAsia" w:hAnsiTheme="minorHAnsi"/>
+            <w:rFonts w:asciiTheme="minorHAnsi" w:eastAsiaTheme="minorEastAsia" w:hAnsiTheme="minorHAnsi" w:cstheme="minorBidi"/>
             <w:noProof/>
             <w:sz w:val="22"/>
             <w:szCs w:val="22"/>
@@ -2282,7 +2284,7 @@
             <w:noProof/>
             <w:webHidden/>
           </w:rPr>
-          <w:instrText xml:space="preserve"> PAGEREF _Toc449603952 \h </w:instrText>
+          <w:instrText xml:space="preserve"> PAGEREF _Toc450515362 \h </w:instrText>
         </w:r>
         <w:r>
           <w:rPr>
@@ -2321,14 +2323,14 @@
           <w:tab w:val="right" w:leader="dot" w:pos="9337"/>
         </w:tabs>
         <w:rPr>
-          <w:rFonts w:asciiTheme="minorHAnsi" w:eastAsiaTheme="minorEastAsia" w:hAnsiTheme="minorHAnsi"/>
+          <w:rFonts w:asciiTheme="minorHAnsi" w:eastAsiaTheme="minorEastAsia" w:hAnsiTheme="minorHAnsi" w:cstheme="minorBidi"/>
           <w:noProof/>
           <w:sz w:val="22"/>
           <w:szCs w:val="22"/>
           <w:lang w:eastAsia="de-DE"/>
         </w:rPr>
       </w:pPr>
-      <w:hyperlink w:anchor="_Toc449603953" w:history="1">
+      <w:hyperlink w:anchor="_Toc450515363" w:history="1">
         <w:r>
           <w:rPr>
             <w:rStyle w:val="Hyperlink"/>
@@ -2338,7 +2340,7 @@
         </w:r>
         <w:r>
           <w:rPr>
-            <w:rFonts w:asciiTheme="minorHAnsi" w:eastAsiaTheme="minorEastAsia" w:hAnsiTheme="minorHAnsi"/>
+            <w:rFonts w:asciiTheme="minorHAnsi" w:eastAsiaTheme="minorEastAsia" w:hAnsiTheme="minorHAnsi" w:cstheme="minorBidi"/>
             <w:noProof/>
             <w:sz w:val="22"/>
             <w:szCs w:val="22"/>
@@ -2372,7 +2374,7 @@
             <w:noProof/>
             <w:webHidden/>
           </w:rPr>
-          <w:instrText xml:space="preserve"> PAGEREF _Toc449603953 \h </w:instrText>
+          <w:instrText xml:space="preserve"> PAGEREF _Toc450515363 \h </w:instrText>
         </w:r>
         <w:r>
           <w:rPr>
@@ -2411,14 +2413,14 @@
           <w:tab w:val="right" w:leader="dot" w:pos="9337"/>
         </w:tabs>
         <w:rPr>
-          <w:rFonts w:asciiTheme="minorHAnsi" w:eastAsiaTheme="minorEastAsia" w:hAnsiTheme="minorHAnsi"/>
+          <w:rFonts w:asciiTheme="minorHAnsi" w:eastAsiaTheme="minorEastAsia" w:hAnsiTheme="minorHAnsi" w:cstheme="minorBidi"/>
           <w:noProof/>
           <w:sz w:val="22"/>
           <w:szCs w:val="22"/>
           <w:lang w:eastAsia="de-DE"/>
         </w:rPr>
       </w:pPr>
-      <w:hyperlink w:anchor="_Toc449603954" w:history="1">
+      <w:hyperlink w:anchor="_Toc450515364" w:history="1">
         <w:r>
           <w:rPr>
             <w:rStyle w:val="Hyperlink"/>
@@ -2428,7 +2430,7 @@
         </w:r>
         <w:r>
           <w:rPr>
-            <w:rFonts w:asciiTheme="minorHAnsi" w:eastAsiaTheme="minorEastAsia" w:hAnsiTheme="minorHAnsi"/>
+            <w:rFonts w:asciiTheme="minorHAnsi" w:eastAsiaTheme="minorEastAsia" w:hAnsiTheme="minorHAnsi" w:cstheme="minorBidi"/>
             <w:noProof/>
             <w:sz w:val="22"/>
             <w:szCs w:val="22"/>
@@ -2462,7 +2464,7 @@
             <w:noProof/>
             <w:webHidden/>
           </w:rPr>
-          <w:instrText xml:space="preserve"> PAGEREF _Toc449603954 \h </w:instrText>
+          <w:instrText xml:space="preserve"> PAGEREF _Toc450515364 \h </w:instrText>
         </w:r>
         <w:r>
           <w:rPr>
@@ -2501,14 +2503,14 @@
           <w:tab w:val="right" w:leader="dot" w:pos="9337"/>
         </w:tabs>
         <w:rPr>
-          <w:rFonts w:asciiTheme="minorHAnsi" w:eastAsiaTheme="minorEastAsia" w:hAnsiTheme="minorHAnsi"/>
+          <w:rFonts w:asciiTheme="minorHAnsi" w:eastAsiaTheme="minorEastAsia" w:hAnsiTheme="minorHAnsi" w:cstheme="minorBidi"/>
           <w:noProof/>
           <w:sz w:val="22"/>
           <w:szCs w:val="22"/>
           <w:lang w:eastAsia="de-DE"/>
         </w:rPr>
       </w:pPr>
-      <w:hyperlink w:anchor="_Toc449603955" w:history="1">
+      <w:hyperlink w:anchor="_Toc450515365" w:history="1">
         <w:r>
           <w:rPr>
             <w:rStyle w:val="Hyperlink"/>
@@ -2518,7 +2520,7 @@
         </w:r>
         <w:r>
           <w:rPr>
-            <w:rFonts w:asciiTheme="minorHAnsi" w:eastAsiaTheme="minorEastAsia" w:hAnsiTheme="minorHAnsi"/>
+            <w:rFonts w:asciiTheme="minorHAnsi" w:eastAsiaTheme="minorEastAsia" w:hAnsiTheme="minorHAnsi" w:cstheme="minorBidi"/>
             <w:noProof/>
             <w:sz w:val="22"/>
             <w:szCs w:val="22"/>
@@ -2552,7 +2554,7 @@
             <w:noProof/>
             <w:webHidden/>
           </w:rPr>
-          <w:instrText xml:space="preserve"> PAGEREF _Toc449603955 \h </w:instrText>
+          <w:instrText xml:space="preserve"> PAGEREF _Toc450515365 \h </w:instrText>
         </w:r>
         <w:r>
           <w:rPr>
@@ -2596,8 +2598,8 @@
       <w:r>
         <w:br w:type="page"/>
       </w:r>
-      <w:bookmarkStart w:id="3" w:name="_Toc410137613"/>
-      <w:bookmarkStart w:id="4" w:name="_Toc449603934"/>
+      <w:bookmarkStart w:id="4" w:name="_Toc410137613"/>
+      <w:bookmarkStart w:id="5" w:name="_Toc450515344"/>
       <w:r>
         <w:lastRenderedPageBreak/>
         <w:t>Einführung (</w:t>
@@ -2610,16 +2612,16 @@
       <w:r>
         <w:t>)</w:t>
       </w:r>
-      <w:bookmarkEnd w:id="3"/>
       <w:bookmarkEnd w:id="4"/>
+      <w:bookmarkEnd w:id="5"/>
     </w:p>
     <w:p/>
     <w:p>
       <w:pPr>
         <w:pStyle w:val="berschrift2"/>
       </w:pPr>
-      <w:bookmarkStart w:id="5" w:name="_Toc410137614"/>
-      <w:bookmarkStart w:id="6" w:name="_Toc449603935"/>
+      <w:bookmarkStart w:id="6" w:name="_Toc410137614"/>
+      <w:bookmarkStart w:id="7" w:name="_Toc450515345"/>
       <w:r>
         <w:t>Definitionen und Abkürzungen (</w:t>
       </w:r>
@@ -2647,8 +2649,8 @@
       <w:r>
         <w:t>)</w:t>
       </w:r>
-      <w:bookmarkEnd w:id="5"/>
       <w:bookmarkEnd w:id="6"/>
+      <w:bookmarkEnd w:id="7"/>
     </w:p>
     <w:p>
       <w:r>
@@ -2668,13 +2670,13 @@
       <w:pPr>
         <w:pStyle w:val="berschrift2"/>
       </w:pPr>
-      <w:bookmarkStart w:id="7" w:name="_Toc410137615"/>
-      <w:bookmarkStart w:id="8" w:name="_Toc449603936"/>
+      <w:bookmarkStart w:id="8" w:name="_Toc410137615"/>
+      <w:bookmarkStart w:id="9" w:name="_Toc450515346"/>
       <w:r>
         <w:t>Referenzen (References)</w:t>
       </w:r>
-      <w:bookmarkEnd w:id="7"/>
       <w:bookmarkEnd w:id="8"/>
+      <w:bookmarkEnd w:id="9"/>
     </w:p>
     <w:p>
       <w:r>
@@ -2694,8 +2696,8 @@
       <w:pPr>
         <w:pStyle w:val="berschrift2"/>
       </w:pPr>
-      <w:bookmarkStart w:id="9" w:name="_Toc410137616"/>
-      <w:bookmarkStart w:id="10" w:name="_Toc449603937"/>
+      <w:bookmarkStart w:id="10" w:name="_Toc410137616"/>
+      <w:bookmarkStart w:id="11" w:name="_Toc450515347"/>
       <w:r>
         <w:t>Übersicht (</w:t>
       </w:r>
@@ -2707,8 +2709,8 @@
       <w:r>
         <w:t>)</w:t>
       </w:r>
-      <w:bookmarkEnd w:id="9"/>
       <w:bookmarkEnd w:id="10"/>
+      <w:bookmarkEnd w:id="11"/>
     </w:p>
     <w:p>
       <w:r>
@@ -2747,34 +2749,34 @@
         <w:pStyle w:val="berschrift1"/>
         <w:spacing w:before="0" w:after="0"/>
       </w:pPr>
-      <w:bookmarkStart w:id="11" w:name="_Toc449603938"/>
+      <w:bookmarkStart w:id="12" w:name="_Toc450515348"/>
       <w:r>
         <w:lastRenderedPageBreak/>
         <w:t>Testvorgehen</w:t>
       </w:r>
-      <w:bookmarkEnd w:id="11"/>
+      <w:bookmarkEnd w:id="12"/>
     </w:p>
     <w:p/>
     <w:p>
       <w:pPr>
         <w:pStyle w:val="berschrift2"/>
       </w:pPr>
-      <w:bookmarkStart w:id="12" w:name="_Toc449603939"/>
+      <w:bookmarkStart w:id="13" w:name="_Toc450515349"/>
       <w:r>
         <w:t>Funktionale Tests</w:t>
       </w:r>
-      <w:bookmarkEnd w:id="12"/>
+      <w:bookmarkEnd w:id="13"/>
     </w:p>
     <w:p>
       <w:pPr>
         <w:pStyle w:val="berschrift3"/>
         <w:spacing w:before="0" w:after="0"/>
       </w:pPr>
-      <w:bookmarkStart w:id="13" w:name="_Toc449603940"/>
+      <w:bookmarkStart w:id="14" w:name="_Toc450515350"/>
       <w:r>
         <w:t>Grundtests (Smoke Tests)</w:t>
       </w:r>
-      <w:bookmarkEnd w:id="13"/>
+      <w:bookmarkEnd w:id="14"/>
     </w:p>
     <w:p>
       <w:pPr>
@@ -2826,7 +2828,7 @@
         <w:pStyle w:val="berschrift3"/>
         <w:spacing w:before="0" w:after="0"/>
       </w:pPr>
-      <w:bookmarkStart w:id="14" w:name="_Toc449603941"/>
+      <w:bookmarkStart w:id="15" w:name="_Toc450515351"/>
       <w:r>
         <w:t xml:space="preserve">Modul- und </w:t>
       </w:r>
@@ -2834,7 +2836,7 @@
       <w:r>
         <w:t>Unittests</w:t>
       </w:r>
-      <w:bookmarkEnd w:id="14"/>
+      <w:bookmarkEnd w:id="15"/>
       <w:proofErr w:type="spellEnd"/>
     </w:p>
     <w:p>
@@ -2922,11 +2924,11 @@
         <w:pStyle w:val="berschrift3"/>
         <w:spacing w:before="0" w:after="0"/>
       </w:pPr>
-      <w:bookmarkStart w:id="15" w:name="_Toc449603942"/>
+      <w:bookmarkStart w:id="16" w:name="_Toc450515352"/>
       <w:r>
         <w:t>Integrationstests</w:t>
       </w:r>
-      <w:bookmarkEnd w:id="15"/>
+      <w:bookmarkEnd w:id="16"/>
     </w:p>
     <w:p>
       <w:pPr>
@@ -2969,7 +2971,7 @@
         <w:pStyle w:val="berschrift3"/>
         <w:spacing w:before="0" w:after="0"/>
       </w:pPr>
-      <w:bookmarkStart w:id="16" w:name="_Toc449603943"/>
+      <w:bookmarkStart w:id="17" w:name="_Toc450515353"/>
       <w:r>
         <w:t xml:space="preserve">System </w:t>
       </w:r>
@@ -2981,7 +2983,7 @@
       <w:r>
         <w:t xml:space="preserve"> Test</w:t>
       </w:r>
-      <w:bookmarkEnd w:id="16"/>
+      <w:bookmarkEnd w:id="17"/>
     </w:p>
     <w:p>
       <w:pPr>
@@ -3006,12 +3008,12 @@
       <w:pPr>
         <w:pStyle w:val="berschrift2"/>
       </w:pPr>
-      <w:bookmarkStart w:id="17" w:name="_Toc449603944"/>
+      <w:bookmarkStart w:id="18" w:name="_Toc450515354"/>
       <w:r>
         <w:lastRenderedPageBreak/>
         <w:t>Bedienbarkeit und Nutzerinterface (Usability)</w:t>
       </w:r>
-      <w:bookmarkEnd w:id="17"/>
+      <w:bookmarkEnd w:id="18"/>
     </w:p>
     <w:p>
       <w:r>
@@ -3039,11 +3041,11 @@
       <w:pPr>
         <w:pStyle w:val="berschrift2"/>
       </w:pPr>
-      <w:bookmarkStart w:id="18" w:name="_Toc449603945"/>
+      <w:bookmarkStart w:id="19" w:name="_Toc450515355"/>
       <w:r>
         <w:t>Datenschutz, Datensicherheit (Security)</w:t>
       </w:r>
-      <w:bookmarkEnd w:id="18"/>
+      <w:bookmarkEnd w:id="19"/>
     </w:p>
     <w:p>
       <w:r>
@@ -3055,11 +3057,11 @@
       <w:pPr>
         <w:pStyle w:val="berschrift2"/>
       </w:pPr>
-      <w:bookmarkStart w:id="19" w:name="_Toc449603946"/>
+      <w:bookmarkStart w:id="20" w:name="_Toc450515356"/>
       <w:r>
         <w:t>Leistungsanforderungen (Performance)</w:t>
       </w:r>
-      <w:bookmarkEnd w:id="19"/>
+      <w:bookmarkEnd w:id="20"/>
     </w:p>
     <w:p>
       <w:r>
@@ -3087,11 +3089,11 @@
       <w:pPr>
         <w:pStyle w:val="berschrift2"/>
       </w:pPr>
-      <w:bookmarkStart w:id="20" w:name="_Toc449603947"/>
+      <w:bookmarkStart w:id="21" w:name="_Toc450515357"/>
       <w:r>
         <w:t>Zuverlässigkeit</w:t>
       </w:r>
-      <w:bookmarkEnd w:id="20"/>
+      <w:bookmarkEnd w:id="21"/>
     </w:p>
     <w:p>
       <w:r>
@@ -3119,11 +3121,11 @@
       <w:pPr>
         <w:pStyle w:val="berschrift2"/>
       </w:pPr>
-      <w:bookmarkStart w:id="21" w:name="_Toc449603948"/>
+      <w:bookmarkStart w:id="22" w:name="_Toc450515358"/>
       <w:r>
         <w:t>Schnittstellen</w:t>
       </w:r>
-      <w:bookmarkEnd w:id="21"/>
+      <w:bookmarkEnd w:id="22"/>
     </w:p>
     <w:p>
       <w:r>
@@ -3143,11 +3145,11 @@
       <w:pPr>
         <w:pStyle w:val="berschrift2"/>
       </w:pPr>
-      <w:bookmarkStart w:id="22" w:name="_Toc449603949"/>
+      <w:bookmarkStart w:id="23" w:name="_Toc450515359"/>
       <w:r>
         <w:t>Wartung und Servicefunktionen</w:t>
       </w:r>
-      <w:bookmarkEnd w:id="22"/>
+      <w:bookmarkEnd w:id="23"/>
     </w:p>
     <w:p>
       <w:r>
@@ -3159,12 +3161,12 @@
       <w:pPr>
         <w:pStyle w:val="berschrift2"/>
       </w:pPr>
-      <w:bookmarkStart w:id="23" w:name="_Toc449603950"/>
+      <w:bookmarkStart w:id="24" w:name="_Toc450515360"/>
       <w:r>
         <w:lastRenderedPageBreak/>
         <w:t>Installation</w:t>
       </w:r>
-      <w:bookmarkEnd w:id="23"/>
+      <w:bookmarkEnd w:id="24"/>
     </w:p>
     <w:p>
       <w:r>
@@ -3176,11 +3178,11 @@
       <w:pPr>
         <w:pStyle w:val="berschrift2"/>
       </w:pPr>
-      <w:bookmarkStart w:id="24" w:name="_Toc449603951"/>
+      <w:bookmarkStart w:id="25" w:name="_Toc450515361"/>
       <w:r>
         <w:t>Internationalisierung / Lokalisierung</w:t>
       </w:r>
-      <w:bookmarkEnd w:id="24"/>
+      <w:bookmarkEnd w:id="25"/>
     </w:p>
     <w:p>
       <w:r>
@@ -3196,11 +3198,11 @@
       <w:pPr>
         <w:pStyle w:val="berschrift2"/>
       </w:pPr>
-      <w:bookmarkStart w:id="25" w:name="_Toc449603952"/>
+      <w:bookmarkStart w:id="26" w:name="_Toc450515362"/>
       <w:r>
         <w:t>Testautomatisierung</w:t>
       </w:r>
-      <w:bookmarkEnd w:id="25"/>
+      <w:bookmarkEnd w:id="26"/>
     </w:p>
     <w:p>
       <w:r>
@@ -3272,7 +3274,7 @@
       <w:pPr>
         <w:pStyle w:val="berschrift2"/>
       </w:pPr>
-      <w:bookmarkStart w:id="26" w:name="_Toc449603953"/>
+      <w:bookmarkStart w:id="27" w:name="_Toc450515363"/>
       <w:r>
         <w:t>Verfolgbarkeit (</w:t>
       </w:r>
@@ -3284,7 +3286,7 @@
       <w:r>
         <w:t>)</w:t>
       </w:r>
-      <w:bookmarkEnd w:id="26"/>
+      <w:bookmarkEnd w:id="27"/>
     </w:p>
     <w:p>
       <w:r>
@@ -3315,11 +3317,11 @@
         <w:pStyle w:val="berschrift1"/>
         <w:spacing w:before="0" w:after="0"/>
       </w:pPr>
-      <w:bookmarkStart w:id="27" w:name="_Toc449603954"/>
+      <w:bookmarkStart w:id="28" w:name="_Toc450515364"/>
       <w:r>
         <w:t>Übersicht der Testpläne</w:t>
       </w:r>
-      <w:bookmarkEnd w:id="27"/>
+      <w:bookmarkEnd w:id="28"/>
     </w:p>
     <w:p>
       <w:r>
@@ -3348,45 +3350,55 @@
     </w:p>
     <w:p>
       <w:pPr>
+        <w:pStyle w:val="Listenabsatz"/>
+        <w:numPr>
+          <w:ilvl w:val="0"/>
+          <w:numId w:val="32"/>
+        </w:numPr>
+      </w:pPr>
+      <w:r>
+        <w:t>Kassenfunktion:</w:t>
+      </w:r>
+      <w:r>
+        <w:t xml:space="preserve"> vgl.</w:t>
+      </w:r>
+      <w:r>
+        <w:rPr>
+          <w:i/>
+        </w:rPr>
+        <w:t xml:space="preserve"> </w:t>
+      </w:r>
+      <w:r>
+        <w:rPr>
+          <w:i/>
+        </w:rPr>
+        <w:t>Funktionalitätstest Kasse-1.odt</w:t>
+      </w:r>
+    </w:p>
+    <w:p>
+      <w:pPr>
+        <w:pStyle w:val="Listenabsatz"/>
+        <w:numPr>
+          <w:ilvl w:val="0"/>
+          <w:numId w:val="32"/>
+        </w:numPr>
         <w:rPr>
           <w:u w:val="single"/>
         </w:rPr>
       </w:pPr>
       <w:r>
+        <w:t>Kundenverwaltung:</w:t>
+      </w:r>
+      <w:r>
+        <w:t xml:space="preserve"> </w:t>
+      </w:r>
+      <w:r>
+        <w:t xml:space="preserve">vgl. </w:t>
+      </w:r>
+      <w:r>
         <w:rPr>
-          <w:u w:val="single"/>
+          <w:i/>
         </w:rPr>
-        <w:t>Kassenfunktion:</w:t>
-      </w:r>
-      <w:r>
-        <w:t xml:space="preserve"> </w:t>
-      </w:r>
-      <w:r>
-        <w:t xml:space="preserve">vgl. </w:t>
-      </w:r>
-      <w:r>
-        <w:t>Funktionalitätstest</w:t>
-      </w:r>
-      <w:r>
-        <w:t xml:space="preserve"> Kasse-1.odt</w:t>
-      </w:r>
-    </w:p>
-    <w:p>
-      <w:pPr>
-        <w:rPr>
-          <w:u w:val="single"/>
-        </w:rPr>
-      </w:pPr>
-      <w:r>
-        <w:rPr>
-          <w:u w:val="single"/>
-        </w:rPr>
-        <w:t>Kundenverwaltung:</w:t>
-      </w:r>
-      <w:r>
-        <w:t xml:space="preserve"> vgl. </w:t>
-      </w:r>
-      <w:r>
         <w:t>Funktionalitätstest KundenVer-1.odt</w:t>
       </w:r>
     </w:p>
@@ -3415,19 +3427,160 @@
         <w:rPr>
           <w:b/>
         </w:rPr>
-        <w:t xml:space="preserve"> Tests:</w:t>
-      </w:r>
-      <w:bookmarkStart w:id="28" w:name="_GoBack"/>
-      <w:bookmarkEnd w:id="28"/>
-    </w:p>
-    <w:p>
+        <w:t xml:space="preserve"> Tests</w:t>
+      </w:r>
+      <w:r>
+        <w:rPr>
+          <w:b/>
+        </w:rPr>
+        <w:t xml:space="preserve"> (mit diversen getesteten Modulen)</w:t>
+      </w:r>
+      <w:r>
+        <w:rPr>
+          <w:b/>
+        </w:rPr>
+        <w:t>:</w:t>
+      </w:r>
+    </w:p>
+    <w:p>
+      <w:pPr>
+        <w:pStyle w:val="Listenabsatz"/>
+        <w:numPr>
+          <w:ilvl w:val="0"/>
+          <w:numId w:val="31"/>
+        </w:numPr>
+      </w:pPr>
       <w:r>
         <w:t>Kassenfunktion, Terminplanung, Dienstleistung, Lagerverwaltung, K</w:t>
       </w:r>
       <w:r>
         <w:t>undenverwaltung</w:t>
       </w:r>
-    </w:p>
+      <w:r>
+        <w:t>:</w:t>
+      </w:r>
+      <w:r>
+        <w:br/>
+      </w:r>
+      <w:r>
+        <w:t>vgl</w:t>
+      </w:r>
+      <w:r>
+        <w:rPr>
+          <w:i/>
+        </w:rPr>
+        <w:t xml:space="preserve">. User </w:t>
+      </w:r>
+      <w:proofErr w:type="spellStart"/>
+      <w:r>
+        <w:rPr>
+          <w:i/>
+        </w:rPr>
+        <w:t>Acceptance</w:t>
+      </w:r>
+      <w:proofErr w:type="spellEnd"/>
+      <w:r>
+        <w:rPr>
+          <w:i/>
+        </w:rPr>
+        <w:t xml:space="preserve"> Test 1.docx</w:t>
+      </w:r>
+    </w:p>
+    <w:p>
+      <w:pPr>
+        <w:pStyle w:val="Listenabsatz"/>
+        <w:numPr>
+          <w:ilvl w:val="0"/>
+          <w:numId w:val="31"/>
+        </w:numPr>
+        <w:rPr>
+          <w:i/>
+        </w:rPr>
+      </w:pPr>
+      <w:r>
+        <w:t xml:space="preserve">Kassenfunktion: </w:t>
+      </w:r>
+      <w:r>
+        <w:t>vgl.</w:t>
+      </w:r>
+      <w:r>
+        <w:rPr>
+          <w:i/>
+        </w:rPr>
+        <w:t xml:space="preserve"> User </w:t>
+      </w:r>
+      <w:proofErr w:type="spellStart"/>
+      <w:r>
+        <w:rPr>
+          <w:i/>
+        </w:rPr>
+        <w:t>Acceptance</w:t>
+      </w:r>
+      <w:proofErr w:type="spellEnd"/>
+      <w:r>
+        <w:rPr>
+          <w:i/>
+        </w:rPr>
+        <w:t xml:space="preserve"> Test 2.docx</w:t>
+      </w:r>
+    </w:p>
+    <w:p>
+      <w:pPr>
+        <w:pStyle w:val="Listenabsatz"/>
+        <w:numPr>
+          <w:ilvl w:val="0"/>
+          <w:numId w:val="31"/>
+        </w:numPr>
+      </w:pPr>
+      <w:r>
+        <w:t>Kassenfunktion, Terminplanung, Dienstleistung, Lagerverwaltung, K</w:t>
+      </w:r>
+      <w:r>
+        <w:t>undenverwaltung</w:t>
+      </w:r>
+      <w:r>
+        <w:t>:</w:t>
+      </w:r>
+      <w:r>
+        <w:br/>
+      </w:r>
+      <w:r>
+        <w:t>vgl.</w:t>
+      </w:r>
+      <w:r>
+        <w:rPr>
+          <w:i/>
+        </w:rPr>
+        <w:t xml:space="preserve"> User </w:t>
+      </w:r>
+      <w:proofErr w:type="spellStart"/>
+      <w:r>
+        <w:rPr>
+          <w:i/>
+        </w:rPr>
+        <w:t>Acceptance</w:t>
+      </w:r>
+      <w:proofErr w:type="spellEnd"/>
+      <w:r>
+        <w:rPr>
+          <w:i/>
+        </w:rPr>
+        <w:t xml:space="preserve"> Test </w:t>
+      </w:r>
+      <w:r>
+        <w:rPr>
+          <w:i/>
+        </w:rPr>
+        <w:t>3.</w:t>
+      </w:r>
+      <w:r>
+        <w:rPr>
+          <w:i/>
+        </w:rPr>
+        <w:t>docx</w:t>
+      </w:r>
+    </w:p>
+    <w:p/>
     <w:p/>
     <w:p>
       <w:pPr>
@@ -3462,7 +3615,7 @@
         <w:pStyle w:val="berschrift1"/>
         <w:spacing w:before="0" w:after="0"/>
       </w:pPr>
-      <w:bookmarkStart w:id="29" w:name="_Toc449603955"/>
+      <w:bookmarkStart w:id="29" w:name="_Toc450515365"/>
       <w:r>
         <w:t>Freigabe von Testergebnissen</w:t>
       </w:r>
@@ -3524,7 +3677,6 @@
         <w:t>Für den Hauptrelease werden nur Fehler von höchstens minor akzeptiert.</w:t>
       </w:r>
     </w:p>
-    <w:p/>
     <w:p/>
     <w:p/>
     <w:sectPr>
@@ -3707,7 +3859,7 @@
         <w:noProof/>
         <w:sz w:val="20"/>
       </w:rPr>
-      <w:t>6</w:t>
+      <w:t>2</w:t>
     </w:r>
     <w:r>
       <w:rPr>
@@ -3966,6 +4118,119 @@
     </w:lvl>
   </w:abstractNum>
   <w:abstractNum w:abstractNumId="10">
+    <w:nsid w:val="0F2C3C16"/>
+    <w:multiLevelType w:val="hybridMultilevel"/>
+    <w:tmpl w:val="B20AD58A"/>
+    <w:lvl w:ilvl="0" w:tplc="E548BCA6">
+      <w:start w:val="1"/>
+      <w:numFmt w:val="bullet"/>
+      <w:lvlText w:val=""/>
+      <w:lvlJc w:val="left"/>
+      <w:pPr>
+        <w:ind w:left="284" w:hanging="284"/>
+      </w:pPr>
+      <w:rPr>
+        <w:rFonts w:ascii="Wingdings" w:hAnsi="Wingdings" w:hint="default"/>
+      </w:rPr>
+    </w:lvl>
+    <w:lvl w:ilvl="1" w:tplc="04070003" w:tentative="1">
+      <w:start w:val="1"/>
+      <w:numFmt w:val="bullet"/>
+      <w:lvlText w:val="o"/>
+      <w:lvlJc w:val="left"/>
+      <w:pPr>
+        <w:ind w:left="1440" w:hanging="360"/>
+      </w:pPr>
+      <w:rPr>
+        <w:rFonts w:ascii="Courier New" w:hAnsi="Courier New" w:cs="Courier New" w:hint="default"/>
+      </w:rPr>
+    </w:lvl>
+    <w:lvl w:ilvl="2" w:tplc="04070005" w:tentative="1">
+      <w:start w:val="1"/>
+      <w:numFmt w:val="bullet"/>
+      <w:lvlText w:val=""/>
+      <w:lvlJc w:val="left"/>
+      <w:pPr>
+        <w:ind w:left="2160" w:hanging="360"/>
+      </w:pPr>
+      <w:rPr>
+        <w:rFonts w:ascii="Wingdings" w:hAnsi="Wingdings" w:hint="default"/>
+      </w:rPr>
+    </w:lvl>
+    <w:lvl w:ilvl="3" w:tplc="04070001" w:tentative="1">
+      <w:start w:val="1"/>
+      <w:numFmt w:val="bullet"/>
+      <w:lvlText w:val=""/>
+      <w:lvlJc w:val="left"/>
+      <w:pPr>
+        <w:ind w:left="2880" w:hanging="360"/>
+      </w:pPr>
+      <w:rPr>
+        <w:rFonts w:ascii="Symbol" w:hAnsi="Symbol" w:hint="default"/>
+      </w:rPr>
+    </w:lvl>
+    <w:lvl w:ilvl="4" w:tplc="04070003" w:tentative="1">
+      <w:start w:val="1"/>
+      <w:numFmt w:val="bullet"/>
+      <w:lvlText w:val="o"/>
+      <w:lvlJc w:val="left"/>
+      <w:pPr>
+        <w:ind w:left="3600" w:hanging="360"/>
+      </w:pPr>
+      <w:rPr>
+        <w:rFonts w:ascii="Courier New" w:hAnsi="Courier New" w:cs="Courier New" w:hint="default"/>
+      </w:rPr>
+    </w:lvl>
+    <w:lvl w:ilvl="5" w:tplc="04070005" w:tentative="1">
+      <w:start w:val="1"/>
+      <w:numFmt w:val="bullet"/>
+      <w:lvlText w:val=""/>
+      <w:lvlJc w:val="left"/>
+      <w:pPr>
+        <w:ind w:left="4320" w:hanging="360"/>
+      </w:pPr>
+      <w:rPr>
+        <w:rFonts w:ascii="Wingdings" w:hAnsi="Wingdings" w:hint="default"/>
+      </w:rPr>
+    </w:lvl>
+    <w:lvl w:ilvl="6" w:tplc="04070001" w:tentative="1">
+      <w:start w:val="1"/>
+      <w:numFmt w:val="bullet"/>
+      <w:lvlText w:val=""/>
+      <w:lvlJc w:val="left"/>
+      <w:pPr>
+        <w:ind w:left="5040" w:hanging="360"/>
+      </w:pPr>
+      <w:rPr>
+        <w:rFonts w:ascii="Symbol" w:hAnsi="Symbol" w:hint="default"/>
+      </w:rPr>
+    </w:lvl>
+    <w:lvl w:ilvl="7" w:tplc="04070003" w:tentative="1">
+      <w:start w:val="1"/>
+      <w:numFmt w:val="bullet"/>
+      <w:lvlText w:val="o"/>
+      <w:lvlJc w:val="left"/>
+      <w:pPr>
+        <w:ind w:left="5760" w:hanging="360"/>
+      </w:pPr>
+      <w:rPr>
+        <w:rFonts w:ascii="Courier New" w:hAnsi="Courier New" w:cs="Courier New" w:hint="default"/>
+      </w:rPr>
+    </w:lvl>
+    <w:lvl w:ilvl="8" w:tplc="04070005" w:tentative="1">
+      <w:start w:val="1"/>
+      <w:numFmt w:val="bullet"/>
+      <w:lvlText w:val=""/>
+      <w:lvlJc w:val="left"/>
+      <w:pPr>
+        <w:ind w:left="6480" w:hanging="360"/>
+      </w:pPr>
+      <w:rPr>
+        <w:rFonts w:ascii="Wingdings" w:hAnsi="Wingdings" w:hint="default"/>
+      </w:rPr>
+    </w:lvl>
+  </w:abstractNum>
+  <w:abstractNum w:abstractNumId="11">
     <w:nsid w:val="0FF735DA"/>
     <w:multiLevelType w:val="multilevel"/>
     <w:tmpl w:val="900A30FE"/>
@@ -4105,7 +4370,7 @@
       </w:rPr>
     </w:lvl>
   </w:abstractNum>
-  <w:abstractNum w:abstractNumId="11">
+  <w:abstractNum w:abstractNumId="12">
     <w:nsid w:val="14B0481A"/>
     <w:multiLevelType w:val="multilevel"/>
     <w:tmpl w:val="E41831CA"/>
@@ -4245,7 +4510,7 @@
       </w:rPr>
     </w:lvl>
   </w:abstractNum>
-  <w:abstractNum w:abstractNumId="12">
+  <w:abstractNum w:abstractNumId="13">
     <w:nsid w:val="1DB85724"/>
     <w:multiLevelType w:val="hybridMultilevel"/>
     <w:tmpl w:val="717ACEAE"/>
@@ -4385,7 +4650,120 @@
       </w:rPr>
     </w:lvl>
   </w:abstractNum>
-  <w:abstractNum w:abstractNumId="13">
+  <w:abstractNum w:abstractNumId="14">
+    <w:nsid w:val="1E880D35"/>
+    <w:multiLevelType w:val="hybridMultilevel"/>
+    <w:tmpl w:val="A5203810"/>
+    <w:lvl w:ilvl="0" w:tplc="E548BCA6">
+      <w:start w:val="1"/>
+      <w:numFmt w:val="bullet"/>
+      <w:lvlText w:val=""/>
+      <w:lvlJc w:val="left"/>
+      <w:pPr>
+        <w:ind w:left="284" w:hanging="284"/>
+      </w:pPr>
+      <w:rPr>
+        <w:rFonts w:ascii="Wingdings" w:hAnsi="Wingdings" w:hint="default"/>
+      </w:rPr>
+    </w:lvl>
+    <w:lvl w:ilvl="1" w:tplc="04070003" w:tentative="1">
+      <w:start w:val="1"/>
+      <w:numFmt w:val="bullet"/>
+      <w:lvlText w:val="o"/>
+      <w:lvlJc w:val="left"/>
+      <w:pPr>
+        <w:ind w:left="1440" w:hanging="360"/>
+      </w:pPr>
+      <w:rPr>
+        <w:rFonts w:ascii="Courier New" w:hAnsi="Courier New" w:cs="Courier New" w:hint="default"/>
+      </w:rPr>
+    </w:lvl>
+    <w:lvl w:ilvl="2" w:tplc="04070005" w:tentative="1">
+      <w:start w:val="1"/>
+      <w:numFmt w:val="bullet"/>
+      <w:lvlText w:val=""/>
+      <w:lvlJc w:val="left"/>
+      <w:pPr>
+        <w:ind w:left="2160" w:hanging="360"/>
+      </w:pPr>
+      <w:rPr>
+        <w:rFonts w:ascii="Wingdings" w:hAnsi="Wingdings" w:hint="default"/>
+      </w:rPr>
+    </w:lvl>
+    <w:lvl w:ilvl="3" w:tplc="04070001" w:tentative="1">
+      <w:start w:val="1"/>
+      <w:numFmt w:val="bullet"/>
+      <w:lvlText w:val=""/>
+      <w:lvlJc w:val="left"/>
+      <w:pPr>
+        <w:ind w:left="2880" w:hanging="360"/>
+      </w:pPr>
+      <w:rPr>
+        <w:rFonts w:ascii="Symbol" w:hAnsi="Symbol" w:hint="default"/>
+      </w:rPr>
+    </w:lvl>
+    <w:lvl w:ilvl="4" w:tplc="04070003" w:tentative="1">
+      <w:start w:val="1"/>
+      <w:numFmt w:val="bullet"/>
+      <w:lvlText w:val="o"/>
+      <w:lvlJc w:val="left"/>
+      <w:pPr>
+        <w:ind w:left="3600" w:hanging="360"/>
+      </w:pPr>
+      <w:rPr>
+        <w:rFonts w:ascii="Courier New" w:hAnsi="Courier New" w:cs="Courier New" w:hint="default"/>
+      </w:rPr>
+    </w:lvl>
+    <w:lvl w:ilvl="5" w:tplc="04070005" w:tentative="1">
+      <w:start w:val="1"/>
+      <w:numFmt w:val="bullet"/>
+      <w:lvlText w:val=""/>
+      <w:lvlJc w:val="left"/>
+      <w:pPr>
+        <w:ind w:left="4320" w:hanging="360"/>
+      </w:pPr>
+      <w:rPr>
+        <w:rFonts w:ascii="Wingdings" w:hAnsi="Wingdings" w:hint="default"/>
+      </w:rPr>
+    </w:lvl>
+    <w:lvl w:ilvl="6" w:tplc="04070001" w:tentative="1">
+      <w:start w:val="1"/>
+      <w:numFmt w:val="bullet"/>
+      <w:lvlText w:val=""/>
+      <w:lvlJc w:val="left"/>
+      <w:pPr>
+        <w:ind w:left="5040" w:hanging="360"/>
+      </w:pPr>
+      <w:rPr>
+        <w:rFonts w:ascii="Symbol" w:hAnsi="Symbol" w:hint="default"/>
+      </w:rPr>
+    </w:lvl>
+    <w:lvl w:ilvl="7" w:tplc="04070003" w:tentative="1">
+      <w:start w:val="1"/>
+      <w:numFmt w:val="bullet"/>
+      <w:lvlText w:val="o"/>
+      <w:lvlJc w:val="left"/>
+      <w:pPr>
+        <w:ind w:left="5760" w:hanging="360"/>
+      </w:pPr>
+      <w:rPr>
+        <w:rFonts w:ascii="Courier New" w:hAnsi="Courier New" w:cs="Courier New" w:hint="default"/>
+      </w:rPr>
+    </w:lvl>
+    <w:lvl w:ilvl="8" w:tplc="04070005" w:tentative="1">
+      <w:start w:val="1"/>
+      <w:numFmt w:val="bullet"/>
+      <w:lvlText w:val=""/>
+      <w:lvlJc w:val="left"/>
+      <w:pPr>
+        <w:ind w:left="6480" w:hanging="360"/>
+      </w:pPr>
+      <w:rPr>
+        <w:rFonts w:ascii="Wingdings" w:hAnsi="Wingdings" w:hint="default"/>
+      </w:rPr>
+    </w:lvl>
+  </w:abstractNum>
+  <w:abstractNum w:abstractNumId="15">
     <w:nsid w:val="2D63712A"/>
     <w:multiLevelType w:val="hybridMultilevel"/>
     <w:tmpl w:val="82846D7E"/>
@@ -4525,7 +4903,7 @@
       </w:rPr>
     </w:lvl>
   </w:abstractNum>
-  <w:abstractNum w:abstractNumId="14">
+  <w:abstractNum w:abstractNumId="16">
     <w:nsid w:val="339A4CA3"/>
     <w:multiLevelType w:val="multilevel"/>
     <w:tmpl w:val="DA78DD02"/>
@@ -4676,7 +5054,7 @@
       </w:rPr>
     </w:lvl>
   </w:abstractNum>
-  <w:abstractNum w:abstractNumId="15">
+  <w:abstractNum w:abstractNumId="17">
     <w:nsid w:val="4075053E"/>
     <w:multiLevelType w:val="hybridMultilevel"/>
     <w:tmpl w:val="8F762354"/>
@@ -4816,7 +5194,7 @@
       </w:rPr>
     </w:lvl>
   </w:abstractNum>
-  <w:abstractNum w:abstractNumId="16">
+  <w:abstractNum w:abstractNumId="18">
     <w:nsid w:val="48496B85"/>
     <w:multiLevelType w:val="hybridMultilevel"/>
     <w:tmpl w:val="204081EC"/>
@@ -4956,7 +5334,7 @@
       </w:rPr>
     </w:lvl>
   </w:abstractNum>
-  <w:abstractNum w:abstractNumId="17">
+  <w:abstractNum w:abstractNumId="19">
     <w:nsid w:val="51B608BD"/>
     <w:multiLevelType w:val="multilevel"/>
     <w:tmpl w:val="858244BA"/>
@@ -5096,7 +5474,7 @@
       </w:rPr>
     </w:lvl>
   </w:abstractNum>
-  <w:abstractNum w:abstractNumId="18">
+  <w:abstractNum w:abstractNumId="20">
     <w:nsid w:val="5FAF1747"/>
     <w:multiLevelType w:val="hybridMultilevel"/>
     <w:tmpl w:val="6390E354"/>
@@ -5182,7 +5560,7 @@
       </w:pPr>
     </w:lvl>
   </w:abstractNum>
-  <w:abstractNum w:abstractNumId="19">
+  <w:abstractNum w:abstractNumId="21">
     <w:nsid w:val="66ED59BF"/>
     <w:multiLevelType w:val="multilevel"/>
     <w:tmpl w:val="AC920B04"/>
@@ -5322,7 +5700,7 @@
       </w:rPr>
     </w:lvl>
   </w:abstractNum>
-  <w:abstractNum w:abstractNumId="20">
+  <w:abstractNum w:abstractNumId="22">
     <w:nsid w:val="736A6B3B"/>
     <w:multiLevelType w:val="hybridMultilevel"/>
     <w:tmpl w:val="E82CA250"/>
@@ -5462,7 +5840,7 @@
       </w:rPr>
     </w:lvl>
   </w:abstractNum>
-  <w:abstractNum w:abstractNumId="21">
+  <w:abstractNum w:abstractNumId="23">
     <w:nsid w:val="74DB3AAA"/>
     <w:multiLevelType w:val="multilevel"/>
     <w:tmpl w:val="88B28204"/>
@@ -5602,7 +5980,7 @@
       </w:rPr>
     </w:lvl>
   </w:abstractNum>
-  <w:abstractNum w:abstractNumId="22">
+  <w:abstractNum w:abstractNumId="24">
     <w:nsid w:val="7FFC3F61"/>
     <w:multiLevelType w:val="hybridMultilevel"/>
     <w:tmpl w:val="338CD3F6"/>
@@ -5743,13 +6121,13 @@
     </w:lvl>
   </w:abstractNum>
   <w:num w:numId="1">
-    <w:abstractNumId w:val="10"/>
+    <w:abstractNumId w:val="11"/>
   </w:num>
   <w:num w:numId="2">
-    <w:abstractNumId w:val="17"/>
+    <w:abstractNumId w:val="19"/>
   </w:num>
   <w:num w:numId="3">
-    <w:abstractNumId w:val="19"/>
+    <w:abstractNumId w:val="21"/>
   </w:num>
   <w:num w:numId="4">
     <w:abstractNumId w:val="9"/>
@@ -5782,55 +6160,61 @@
     <w:abstractNumId w:val="0"/>
   </w:num>
   <w:num w:numId="14">
+    <w:abstractNumId w:val="16"/>
+  </w:num>
+  <w:num w:numId="15">
+    <w:abstractNumId w:val="12"/>
+  </w:num>
+  <w:num w:numId="16">
+    <w:abstractNumId w:val="22"/>
+  </w:num>
+  <w:num w:numId="17">
+    <w:abstractNumId w:val="13"/>
+  </w:num>
+  <w:num w:numId="18">
+    <w:abstractNumId w:val="18"/>
+  </w:num>
+  <w:num w:numId="19">
+    <w:abstractNumId w:val="15"/>
+  </w:num>
+  <w:num w:numId="20">
+    <w:abstractNumId w:val="24"/>
+  </w:num>
+  <w:num w:numId="21">
+    <w:abstractNumId w:val="17"/>
+  </w:num>
+  <w:num w:numId="22">
+    <w:abstractNumId w:val="23"/>
+  </w:num>
+  <w:num w:numId="23">
+    <w:abstractNumId w:val="16"/>
+  </w:num>
+  <w:num w:numId="24">
+    <w:abstractNumId w:val="16"/>
+  </w:num>
+  <w:num w:numId="25">
+    <w:abstractNumId w:val="16"/>
+  </w:num>
+  <w:num w:numId="26">
+    <w:abstractNumId w:val="16"/>
+  </w:num>
+  <w:num w:numId="27">
+    <w:abstractNumId w:val="16"/>
+  </w:num>
+  <w:num w:numId="28">
+    <w:abstractNumId w:val="16"/>
+  </w:num>
+  <w:num w:numId="29">
+    <w:abstractNumId w:val="16"/>
+  </w:num>
+  <w:num w:numId="30">
+    <w:abstractNumId w:val="20"/>
+  </w:num>
+  <w:num w:numId="31">
     <w:abstractNumId w:val="14"/>
   </w:num>
-  <w:num w:numId="15">
-    <w:abstractNumId w:val="11"/>
-  </w:num>
-  <w:num w:numId="16">
-    <w:abstractNumId w:val="20"/>
-  </w:num>
-  <w:num w:numId="17">
-    <w:abstractNumId w:val="12"/>
-  </w:num>
-  <w:num w:numId="18">
-    <w:abstractNumId w:val="16"/>
-  </w:num>
-  <w:num w:numId="19">
-    <w:abstractNumId w:val="13"/>
-  </w:num>
-  <w:num w:numId="20">
-    <w:abstractNumId w:val="22"/>
-  </w:num>
-  <w:num w:numId="21">
-    <w:abstractNumId w:val="15"/>
-  </w:num>
-  <w:num w:numId="22">
-    <w:abstractNumId w:val="21"/>
-  </w:num>
-  <w:num w:numId="23">
-    <w:abstractNumId w:val="14"/>
-  </w:num>
-  <w:num w:numId="24">
-    <w:abstractNumId w:val="14"/>
-  </w:num>
-  <w:num w:numId="25">
-    <w:abstractNumId w:val="14"/>
-  </w:num>
-  <w:num w:numId="26">
-    <w:abstractNumId w:val="14"/>
-  </w:num>
-  <w:num w:numId="27">
-    <w:abstractNumId w:val="14"/>
-  </w:num>
-  <w:num w:numId="28">
-    <w:abstractNumId w:val="14"/>
-  </w:num>
-  <w:num w:numId="29">
-    <w:abstractNumId w:val="14"/>
-  </w:num>
-  <w:num w:numId="30">
-    <w:abstractNumId w:val="18"/>
+  <w:num w:numId="32">
+    <w:abstractNumId w:val="10"/>
   </w:num>
 </w:numbering>
 </file>
@@ -6604,6 +6988,17 @@
       <w:lang w:val="de-CH" w:eastAsia="de-DE"/>
     </w:rPr>
   </w:style>
+  <w:style w:type="paragraph" w:styleId="Listenabsatz">
+    <w:name w:val="List Paragraph"/>
+    <w:basedOn w:val="Standard"/>
+    <w:uiPriority w:val="34"/>
+    <w:qFormat/>
+    <w:rsid w:val="003074B3"/>
+    <w:pPr>
+      <w:ind w:left="720"/>
+      <w:contextualSpacing/>
+    </w:pPr>
+  </w:style>
 </w:styles>
 </file>
 
@@ -7375,6 +7770,17 @@
       <w:szCs w:val="24"/>
       <w:lang w:val="de-CH" w:eastAsia="de-DE"/>
     </w:rPr>
+  </w:style>
+  <w:style w:type="paragraph" w:styleId="Listenabsatz">
+    <w:name w:val="List Paragraph"/>
+    <w:basedOn w:val="Standard"/>
+    <w:uiPriority w:val="34"/>
+    <w:qFormat/>
+    <w:rsid w:val="003074B3"/>
+    <w:pPr>
+      <w:ind w:left="720"/>
+      <w:contextualSpacing/>
+    </w:pPr>
   </w:style>
 </w:styles>
 </file>

</xml_diff>